<commit_message>
4th  commit with visualizer fixes and manual updates
</commit_message>
<xml_diff>
--- a/PeNDeS-Usage-Manual.docx
+++ b/PeNDeS-Usage-Manual.docx
@@ -50,13 +50,8 @@
     </w:p>
     <w:p>
       <w:r>
-        <w:t xml:space="preserve">2) install mongo </w:t>
-      </w:r>
-      <w:proofErr w:type="spellStart"/>
-      <w:r>
-        <w:t>db</w:t>
-      </w:r>
-      <w:proofErr w:type="spellEnd"/>
+        <w:t>2) install mongo db</w:t>
+      </w:r>
     </w:p>
     <w:p>
       <w:r>
@@ -80,44 +75,21 @@
       </w:r>
     </w:p>
     <w:p>
-      <w:proofErr w:type="spellStart"/>
-      <w:r>
-        <w:t>npm</w:t>
-      </w:r>
-      <w:proofErr w:type="spellEnd"/>
-      <w:r>
-        <w:t xml:space="preserve"> install -g </w:t>
-      </w:r>
-      <w:proofErr w:type="spellStart"/>
-      <w:r>
-        <w:t>webgme</w:t>
-      </w:r>
-      <w:proofErr w:type="spellEnd"/>
-      <w:r>
-        <w:t>-cli</w:t>
-      </w:r>
-    </w:p>
-    <w:p>
-      <w:proofErr w:type="spellStart"/>
-      <w:r>
-        <w:t>mkdir</w:t>
-      </w:r>
-      <w:proofErr w:type="spellEnd"/>
-      <w:r>
-        <w:t xml:space="preserve"> </w:t>
+      <w:r>
+        <w:t>npm install -g webgme-cli</w:t>
+      </w:r>
+    </w:p>
+    <w:p>
+      <w:r>
+        <w:t xml:space="preserve">mkdir </w:t>
       </w:r>
       <w:r>
         <w:t>CS6388-01-PeNDeS</w:t>
       </w:r>
     </w:p>
     <w:p>
-      <w:proofErr w:type="gramStart"/>
-      <w:r>
-        <w:t>Git</w:t>
-      </w:r>
-      <w:proofErr w:type="gramEnd"/>
-      <w:r>
-        <w:t xml:space="preserve"> clone t</w:t>
+      <w:r>
+        <w:t>Git clone t</w:t>
       </w:r>
       <w:r>
         <w:t>he</w:t>
@@ -159,77 +131,28 @@
       </w:r>
     </w:p>
     <w:p>
-      <w:proofErr w:type="spellStart"/>
-      <w:r>
-        <w:t>npm</w:t>
-      </w:r>
-      <w:proofErr w:type="spellEnd"/>
-      <w:r>
-        <w:t xml:space="preserve"> install </w:t>
-      </w:r>
-    </w:p>
-    <w:p>
-      <w:r>
-        <w:t xml:space="preserve"> </w:t>
-      </w:r>
-      <w:proofErr w:type="spellStart"/>
-      <w:r>
-        <w:t>npm</w:t>
-      </w:r>
-      <w:proofErr w:type="spellEnd"/>
-      <w:r>
-        <w:t xml:space="preserve"> install --save </w:t>
-      </w:r>
-      <w:proofErr w:type="spellStart"/>
-      <w:r>
-        <w:t>lodash</w:t>
-      </w:r>
-      <w:proofErr w:type="spellEnd"/>
-    </w:p>
-    <w:p>
-      <w:proofErr w:type="spellStart"/>
-      <w:r>
-        <w:t>npm</w:t>
-      </w:r>
-      <w:proofErr w:type="spellEnd"/>
-      <w:r>
-        <w:t xml:space="preserve"> install --save </w:t>
-      </w:r>
-      <w:proofErr w:type="spellStart"/>
-      <w:r>
-        <w:t>jointjs</w:t>
-      </w:r>
-      <w:proofErr w:type="spellEnd"/>
-    </w:p>
-    <w:p>
-      <w:r>
-        <w:t xml:space="preserve">python -m pip install </w:t>
-      </w:r>
-      <w:proofErr w:type="spellStart"/>
-      <w:r>
-        <w:t>webgme</w:t>
-      </w:r>
-      <w:proofErr w:type="spellEnd"/>
-      <w:r>
-        <w:t>-bindings</w:t>
-      </w:r>
-    </w:p>
-    <w:p>
-      <w:proofErr w:type="spellStart"/>
-      <w:r>
-        <w:t>npm</w:t>
-      </w:r>
-      <w:proofErr w:type="spellEnd"/>
-      <w:r>
-        <w:t xml:space="preserve"> install </w:t>
-      </w:r>
-      <w:proofErr w:type="spellStart"/>
-      <w:r>
-        <w:t>webgme</w:t>
-      </w:r>
-      <w:proofErr w:type="spellEnd"/>
-      <w:r>
-        <w:t>-bindings --save</w:t>
+      <w:r>
+        <w:t xml:space="preserve">npm install </w:t>
+      </w:r>
+    </w:p>
+    <w:p>
+      <w:r>
+        <w:t xml:space="preserve"> npm install --save lodash</w:t>
+      </w:r>
+    </w:p>
+    <w:p>
+      <w:r>
+        <w:t>npm install --save jointjs</w:t>
+      </w:r>
+    </w:p>
+    <w:p>
+      <w:r>
+        <w:t>python -m pip install webgme-bindings</w:t>
+      </w:r>
+    </w:p>
+    <w:p>
+      <w:r>
+        <w:t>npm install webgme-bindings --save</w:t>
       </w:r>
     </w:p>
     <w:p>
@@ -248,49 +171,17 @@
         <w:rPr>
           <w:u w:val="single"/>
         </w:rPr>
-        <w:t xml:space="preserve">ry this for </w:t>
-      </w:r>
-      <w:proofErr w:type="spellStart"/>
-      <w:r>
-        <w:rPr>
-          <w:u w:val="single"/>
-        </w:rPr>
-        <w:t>vscode</w:t>
-      </w:r>
-      <w:proofErr w:type="spellEnd"/>
-      <w:r>
-        <w:rPr>
-          <w:u w:val="single"/>
-        </w:rPr>
-        <w:t xml:space="preserve"> errors during bindings --save</w:t>
-      </w:r>
-    </w:p>
-    <w:p>
-      <w:proofErr w:type="spellStart"/>
-      <w:r>
-        <w:t>npm</w:t>
-      </w:r>
-      <w:proofErr w:type="spellEnd"/>
-      <w:r>
-        <w:t xml:space="preserve"> install --global windows-build-tools --vs2015</w:t>
-      </w:r>
-    </w:p>
-    <w:p>
-      <w:proofErr w:type="spellStart"/>
-      <w:r>
-        <w:t>npm</w:t>
-      </w:r>
-      <w:proofErr w:type="spellEnd"/>
-      <w:r>
-        <w:t xml:space="preserve"> config set </w:t>
-      </w:r>
-      <w:proofErr w:type="spellStart"/>
-      <w:r>
-        <w:t>msvs_version</w:t>
-      </w:r>
-      <w:proofErr w:type="spellEnd"/>
-      <w:r>
-        <w:t xml:space="preserve"> 2015</w:t>
+        <w:t>ry this for vscode errors during bindings --save</w:t>
+      </w:r>
+    </w:p>
+    <w:p>
+      <w:r>
+        <w:t>npm install --global windows-build-tools --vs2015</w:t>
+      </w:r>
+    </w:p>
+    <w:p>
+      <w:r>
+        <w:t>npm config set msvs_version 2015</w:t>
       </w:r>
     </w:p>
     <w:p>
@@ -372,23 +263,7 @@
     </w:p>
     <w:p>
       <w:r>
-        <w:t xml:space="preserve">You can create a new </w:t>
-      </w:r>
-      <w:proofErr w:type="gramStart"/>
-      <w:r>
-        <w:t>project :</w:t>
-      </w:r>
-      <w:proofErr w:type="gramEnd"/>
-      <w:r>
-        <w:t xml:space="preserve"> Type the name and use the </w:t>
-      </w:r>
-      <w:proofErr w:type="spellStart"/>
-      <w:r>
-        <w:t>PeNDes</w:t>
-      </w:r>
-      <w:proofErr w:type="spellEnd"/>
-      <w:r>
-        <w:t xml:space="preserve"> as seed</w:t>
+        <w:t>You can create a new project : Type the name and use the PeNDes as seed</w:t>
       </w:r>
       <w:r>
         <w:t>.</w:t>
@@ -525,15 +400,7 @@
     </w:p>
     <w:p>
       <w:r>
-        <w:t xml:space="preserve">Landing page: Click on the </w:t>
-      </w:r>
-      <w:proofErr w:type="spellStart"/>
-      <w:r>
-        <w:t>Petrinet</w:t>
-      </w:r>
-      <w:proofErr w:type="spellEnd"/>
-      <w:r>
-        <w:t xml:space="preserve"> </w:t>
+        <w:t xml:space="preserve">Landing page: Click on the Petrinet </w:t>
       </w:r>
       <w:r>
         <w:t xml:space="preserve">icon </w:t>
@@ -544,15 +411,7 @@
     </w:p>
     <w:p>
       <w:r>
-        <w:t xml:space="preserve">This is the default </w:t>
-      </w:r>
-      <w:proofErr w:type="spellStart"/>
-      <w:r>
-        <w:t>petrinet</w:t>
-      </w:r>
-      <w:proofErr w:type="spellEnd"/>
-      <w:r>
-        <w:t xml:space="preserve"> editor. You can customize </w:t>
+        <w:t xml:space="preserve">This is the default petrinet editor. You can customize </w:t>
       </w:r>
       <w:r>
         <w:t>editing the nodes with different names</w:t>
@@ -736,10 +595,10 @@
         </w:rPr>
         <w:lastRenderedPageBreak/>
         <w:drawing>
-          <wp:inline distT="0" distB="0" distL="0" distR="0" wp14:anchorId="572DDC16" wp14:editId="376812B7">
+          <wp:inline distT="0" distB="0" distL="0" distR="0" wp14:anchorId="76843D8A" wp14:editId="7CE5E61F">
             <wp:extent cx="5943600" cy="3341370"/>
             <wp:effectExtent l="0" t="0" r="0" b="0"/>
-            <wp:docPr id="24" name="Picture 24"/>
+            <wp:docPr id="25" name="Picture 25"/>
             <wp:cNvGraphicFramePr>
               <a:graphicFrameLocks xmlns:a="http://schemas.openxmlformats.org/drawingml/2006/main" noChangeAspect="1"/>
             </wp:cNvGraphicFramePr>
@@ -772,7 +631,6 @@
         </w:drawing>
       </w:r>
     </w:p>
-    <w:p/>
     <w:p>
       <w:pPr>
         <w:rPr>
@@ -783,105 +641,13 @@
       </w:pPr>
       <w:r>
         <w:rPr>
-          <w:b/>
-          <w:bCs/>
-          <w:u w:val="single"/>
-        </w:rPr>
-        <w:t>Note:</w:t>
-      </w:r>
-      <w:r>
-        <w:rPr>
-          <w:b/>
-          <w:bCs/>
-          <w:u w:val="single"/>
-        </w:rPr>
-        <w:t xml:space="preserve"> </w:t>
-      </w:r>
-      <w:r>
-        <w:rPr>
-          <w:b/>
-          <w:bCs/>
-          <w:u w:val="single"/>
-        </w:rPr>
-        <w:t xml:space="preserve">The petri net visualizer is partially working </w:t>
-      </w:r>
-    </w:p>
-    <w:p/>
-    <w:p/>
-    <w:p/>
-    <w:p>
-      <w:r>
-        <w:t xml:space="preserve">Next </w:t>
-      </w:r>
-      <w:r>
-        <w:t>:</w:t>
-      </w:r>
-      <w:r>
-        <w:t>There are some examples of petri</w:t>
-      </w:r>
-      <w:r>
-        <w:t xml:space="preserve"> </w:t>
-      </w:r>
-      <w:r>
-        <w:t>net types</w:t>
-      </w:r>
-      <w:r>
-        <w:t xml:space="preserve"> and its usage </w:t>
-      </w:r>
-      <w:proofErr w:type="spellStart"/>
-      <w:r>
-        <w:t>explantions</w:t>
-      </w:r>
-      <w:proofErr w:type="spellEnd"/>
-      <w:r>
-        <w:t xml:space="preserve"> </w:t>
-      </w:r>
-      <w:r>
-        <w:t>:</w:t>
-      </w:r>
-    </w:p>
-    <w:p/>
-    <w:p/>
-    <w:p/>
-    <w:p/>
-    <w:p/>
-    <w:p/>
-    <w:p/>
-    <w:p/>
-    <w:p/>
-    <w:p>
-      <w:pPr>
-        <w:pStyle w:val="ListParagraph"/>
-        <w:numPr>
-          <w:ilvl w:val="0"/>
-          <w:numId w:val="1"/>
-        </w:numPr>
-      </w:pPr>
-      <w:proofErr w:type="spellStart"/>
-      <w:r>
-        <w:lastRenderedPageBreak/>
-        <w:t>FreeChoice</w:t>
-      </w:r>
-      <w:proofErr w:type="spellEnd"/>
-      <w:r>
-        <w:t xml:space="preserve"> </w:t>
-      </w:r>
-      <w:proofErr w:type="spellStart"/>
-      <w:r>
-        <w:t>Petrinet</w:t>
-      </w:r>
-      <w:proofErr w:type="spellEnd"/>
-    </w:p>
-    <w:p>
-      <w:r>
-        <w:rPr>
           <w:noProof/>
         </w:rPr>
         <w:drawing>
-          <wp:inline distT="0" distB="0" distL="0" distR="0" wp14:anchorId="4450F45F" wp14:editId="1E29E9B9">
+          <wp:inline distT="0" distB="0" distL="0" distR="0" wp14:anchorId="42610251" wp14:editId="5807F7D2">
             <wp:extent cx="5943600" cy="3341370"/>
             <wp:effectExtent l="0" t="0" r="0" b="0"/>
-            <wp:docPr id="16" name="Picture 16"/>
+            <wp:docPr id="26" name="Picture 26"/>
             <wp:cNvGraphicFramePr>
               <a:graphicFrameLocks xmlns:a="http://schemas.openxmlformats.org/drawingml/2006/main" noChangeAspect="1"/>
             </wp:cNvGraphicFramePr>
@@ -914,16 +680,86 @@
         </w:drawing>
       </w:r>
     </w:p>
+    <w:p/>
+    <w:p/>
+    <w:p>
+      <w:pPr>
+        <w:rPr>
+          <w:b/>
+          <w:bCs/>
+        </w:rPr>
+      </w:pPr>
+      <w:r>
+        <w:rPr>
+          <w:b/>
+          <w:bCs/>
+        </w:rPr>
+        <w:t>Note: You can interact with the petri net contents by dragging the elements so that view becomes more realistic petri net according to user convenience</w:t>
+      </w:r>
+      <w:r>
+        <w:rPr>
+          <w:b/>
+          <w:bCs/>
+        </w:rPr>
+        <w:t>. The parenthesis value in Places denotes markings.</w:t>
+      </w:r>
+    </w:p>
+    <w:p>
+      <w:pPr>
+        <w:pStyle w:val="Heading2"/>
+      </w:pPr>
+      <w:r>
+        <w:lastRenderedPageBreak/>
+        <w:t xml:space="preserve">Next </w:t>
+      </w:r>
+      <w:r>
+        <w:t>:</w:t>
+      </w:r>
+      <w:r>
+        <w:t xml:space="preserve"> </w:t>
+      </w:r>
+      <w:r>
+        <w:t>There are some examples of petri</w:t>
+      </w:r>
+      <w:r>
+        <w:t xml:space="preserve"> </w:t>
+      </w:r>
+      <w:r>
+        <w:t>net types</w:t>
+      </w:r>
+      <w:r>
+        <w:t xml:space="preserve"> and its usage explantions</w:t>
+      </w:r>
+      <w:r>
+        <w:t xml:space="preserve"> </w:t>
+      </w:r>
+      <w:r>
+        <w:t>:</w:t>
+      </w:r>
+    </w:p>
+    <w:p/>
+    <w:p>
+      <w:pPr>
+        <w:pStyle w:val="ListParagraph"/>
+        <w:numPr>
+          <w:ilvl w:val="0"/>
+          <w:numId w:val="1"/>
+        </w:numPr>
+      </w:pPr>
+      <w:r>
+        <w:t>FreeChoice Petrinet</w:t>
+      </w:r>
+    </w:p>
     <w:p>
       <w:r>
         <w:rPr>
           <w:noProof/>
         </w:rPr>
         <w:drawing>
-          <wp:inline distT="0" distB="0" distL="0" distR="0" wp14:anchorId="414ACED9" wp14:editId="52986E9C">
+          <wp:inline distT="0" distB="0" distL="0" distR="0" wp14:anchorId="4450F45F" wp14:editId="1E29E9B9">
             <wp:extent cx="5943600" cy="3341370"/>
             <wp:effectExtent l="0" t="0" r="0" b="0"/>
-            <wp:docPr id="3" name="Picture 3"/>
+            <wp:docPr id="16" name="Picture 16"/>
             <wp:cNvGraphicFramePr>
               <a:graphicFrameLocks xmlns:a="http://schemas.openxmlformats.org/drawingml/2006/main" noChangeAspect="1"/>
             </wp:cNvGraphicFramePr>
@@ -956,20 +792,16 @@
         </w:drawing>
       </w:r>
     </w:p>
-    <w:p/>
-    <w:p/>
-    <w:p/>
-    <w:p/>
     <w:p>
       <w:r>
         <w:rPr>
           <w:noProof/>
         </w:rPr>
         <w:drawing>
-          <wp:inline distT="0" distB="0" distL="0" distR="0" wp14:anchorId="0CF70B40" wp14:editId="0429DCF0">
+          <wp:inline distT="0" distB="0" distL="0" distR="0" wp14:anchorId="414ACED9" wp14:editId="52986E9C">
             <wp:extent cx="5943600" cy="3341370"/>
             <wp:effectExtent l="0" t="0" r="0" b="0"/>
-            <wp:docPr id="1" name="Picture 1"/>
+            <wp:docPr id="3" name="Picture 3"/>
             <wp:cNvGraphicFramePr>
               <a:graphicFrameLocks xmlns:a="http://schemas.openxmlformats.org/drawingml/2006/main" noChangeAspect="1"/>
             </wp:cNvGraphicFramePr>
@@ -1004,16 +836,18 @@
     </w:p>
     <w:p/>
     <w:p/>
+    <w:p/>
+    <w:p/>
     <w:p>
       <w:r>
         <w:rPr>
           <w:noProof/>
         </w:rPr>
         <w:drawing>
-          <wp:inline distT="0" distB="0" distL="0" distR="0" wp14:anchorId="6D3762F5" wp14:editId="6EAFD920">
+          <wp:inline distT="0" distB="0" distL="0" distR="0" wp14:anchorId="0CF70B40" wp14:editId="0429DCF0">
             <wp:extent cx="5943600" cy="3341370"/>
             <wp:effectExtent l="0" t="0" r="0" b="0"/>
-            <wp:docPr id="2" name="Picture 2"/>
+            <wp:docPr id="1" name="Picture 1"/>
             <wp:cNvGraphicFramePr>
               <a:graphicFrameLocks xmlns:a="http://schemas.openxmlformats.org/drawingml/2006/main" noChangeAspect="1"/>
             </wp:cNvGraphicFramePr>
@@ -1053,11 +887,12 @@
         <w:rPr>
           <w:noProof/>
         </w:rPr>
+        <w:lastRenderedPageBreak/>
         <w:drawing>
-          <wp:inline distT="0" distB="0" distL="0" distR="0" wp14:anchorId="4034D46C" wp14:editId="764FFB08">
+          <wp:inline distT="0" distB="0" distL="0" distR="0" wp14:anchorId="6D3762F5" wp14:editId="6EAFD920">
             <wp:extent cx="5943600" cy="3341370"/>
             <wp:effectExtent l="0" t="0" r="0" b="0"/>
-            <wp:docPr id="4" name="Picture 4"/>
+            <wp:docPr id="2" name="Picture 2"/>
             <wp:cNvGraphicFramePr>
               <a:graphicFrameLocks xmlns:a="http://schemas.openxmlformats.org/drawingml/2006/main" noChangeAspect="1"/>
             </wp:cNvGraphicFramePr>
@@ -1092,35 +927,15 @@
     </w:p>
     <w:p/>
     <w:p>
-      <w:pPr>
-        <w:pStyle w:val="ListParagraph"/>
-        <w:numPr>
-          <w:ilvl w:val="0"/>
-          <w:numId w:val="1"/>
-        </w:numPr>
-      </w:pPr>
-      <w:r>
-        <w:t xml:space="preserve">Marked Graph </w:t>
-      </w:r>
-      <w:proofErr w:type="spellStart"/>
-      <w:r>
-        <w:t>petrinet</w:t>
-      </w:r>
-      <w:proofErr w:type="spellEnd"/>
-      <w:r>
-        <w:t>:</w:t>
-      </w:r>
-    </w:p>
-    <w:p>
       <w:r>
         <w:rPr>
           <w:noProof/>
         </w:rPr>
         <w:drawing>
-          <wp:inline distT="0" distB="0" distL="0" distR="0" wp14:anchorId="6D435B13" wp14:editId="2D70ADE1">
+          <wp:inline distT="0" distB="0" distL="0" distR="0" wp14:anchorId="2BBEE3D6" wp14:editId="0BB042F2">
             <wp:extent cx="5943600" cy="3341370"/>
             <wp:effectExtent l="0" t="0" r="0" b="0"/>
-            <wp:docPr id="5" name="Picture 5"/>
+            <wp:docPr id="27" name="Picture 27"/>
             <wp:cNvGraphicFramePr>
               <a:graphicFrameLocks xmlns:a="http://schemas.openxmlformats.org/drawingml/2006/main" noChangeAspect="1"/>
             </wp:cNvGraphicFramePr>
@@ -1153,18 +968,17 @@
         </w:drawing>
       </w:r>
     </w:p>
-    <w:p/>
-    <w:p/>
     <w:p>
       <w:r>
         <w:rPr>
           <w:noProof/>
         </w:rPr>
+        <w:lastRenderedPageBreak/>
         <w:drawing>
-          <wp:inline distT="0" distB="0" distL="0" distR="0" wp14:anchorId="5ED7C58F" wp14:editId="1020DE39">
+          <wp:inline distT="0" distB="0" distL="0" distR="0" wp14:anchorId="379FC750" wp14:editId="4672BEA6">
             <wp:extent cx="5943600" cy="3341370"/>
             <wp:effectExtent l="0" t="0" r="0" b="0"/>
-            <wp:docPr id="6" name="Picture 6"/>
+            <wp:docPr id="28" name="Picture 28"/>
             <wp:cNvGraphicFramePr>
               <a:graphicFrameLocks xmlns:a="http://schemas.openxmlformats.org/drawingml/2006/main" noChangeAspect="1"/>
             </wp:cNvGraphicFramePr>
@@ -1197,18 +1011,37 @@
         </w:drawing>
       </w:r>
     </w:p>
-    <w:p/>
-    <w:p/>
+    <w:p>
+      <w:r>
+        <w:t>Note: After placing the elements properly in accordance with user convenience</w:t>
+      </w:r>
+      <w:r>
+        <w:t>.</w:t>
+      </w:r>
+    </w:p>
+    <w:p/>
+    <w:p>
+      <w:pPr>
+        <w:pStyle w:val="ListParagraph"/>
+        <w:numPr>
+          <w:ilvl w:val="0"/>
+          <w:numId w:val="1"/>
+        </w:numPr>
+      </w:pPr>
+      <w:r>
+        <w:t>Marked Graph petrinet:</w:t>
+      </w:r>
+    </w:p>
     <w:p>
       <w:r>
         <w:rPr>
           <w:noProof/>
         </w:rPr>
         <w:drawing>
-          <wp:inline distT="0" distB="0" distL="0" distR="0" wp14:anchorId="7AF67B9B" wp14:editId="4D9D1EA0">
+          <wp:inline distT="0" distB="0" distL="0" distR="0" wp14:anchorId="6D435B13" wp14:editId="2D70ADE1">
             <wp:extent cx="5943600" cy="3341370"/>
             <wp:effectExtent l="0" t="0" r="0" b="0"/>
-            <wp:docPr id="7" name="Picture 7"/>
+            <wp:docPr id="5" name="Picture 5"/>
             <wp:cNvGraphicFramePr>
               <a:graphicFrameLocks xmlns:a="http://schemas.openxmlformats.org/drawingml/2006/main" noChangeAspect="1"/>
             </wp:cNvGraphicFramePr>
@@ -1249,10 +1082,10 @@
           <w:noProof/>
         </w:rPr>
         <w:drawing>
-          <wp:inline distT="0" distB="0" distL="0" distR="0" wp14:anchorId="5898043B" wp14:editId="48A12E3A">
+          <wp:inline distT="0" distB="0" distL="0" distR="0" wp14:anchorId="5ED7C58F" wp14:editId="1020DE39">
             <wp:extent cx="5943600" cy="3341370"/>
             <wp:effectExtent l="0" t="0" r="0" b="0"/>
-            <wp:docPr id="8" name="Picture 8"/>
+            <wp:docPr id="6" name="Picture 6"/>
             <wp:cNvGraphicFramePr>
               <a:graphicFrameLocks xmlns:a="http://schemas.openxmlformats.org/drawingml/2006/main" noChangeAspect="1"/>
             </wp:cNvGraphicFramePr>
@@ -1286,16 +1119,17 @@
       </w:r>
     </w:p>
     <w:p/>
+    <w:p/>
     <w:p>
       <w:r>
         <w:rPr>
           <w:noProof/>
         </w:rPr>
         <w:drawing>
-          <wp:inline distT="0" distB="0" distL="0" distR="0" wp14:anchorId="22687B35" wp14:editId="7567151C">
+          <wp:inline distT="0" distB="0" distL="0" distR="0" wp14:anchorId="7AF67B9B" wp14:editId="4D9D1EA0">
             <wp:extent cx="5943600" cy="3341370"/>
             <wp:effectExtent l="0" t="0" r="0" b="0"/>
-            <wp:docPr id="10" name="Picture 10"/>
+            <wp:docPr id="7" name="Picture 7"/>
             <wp:cNvGraphicFramePr>
               <a:graphicFrameLocks xmlns:a="http://schemas.openxmlformats.org/drawingml/2006/main" noChangeAspect="1"/>
             </wp:cNvGraphicFramePr>
@@ -1335,12 +1169,11 @@
         <w:rPr>
           <w:noProof/>
         </w:rPr>
-        <w:lastRenderedPageBreak/>
         <w:drawing>
-          <wp:inline distT="0" distB="0" distL="0" distR="0" wp14:anchorId="4E87798F" wp14:editId="14BB43B3">
+          <wp:inline distT="0" distB="0" distL="0" distR="0" wp14:anchorId="5898043B" wp14:editId="48A12E3A">
             <wp:extent cx="5943600" cy="3341370"/>
             <wp:effectExtent l="0" t="0" r="0" b="0"/>
-            <wp:docPr id="11" name="Picture 11"/>
+            <wp:docPr id="8" name="Picture 8"/>
             <wp:cNvGraphicFramePr>
               <a:graphicFrameLocks xmlns:a="http://schemas.openxmlformats.org/drawingml/2006/main" noChangeAspect="1"/>
             </wp:cNvGraphicFramePr>
@@ -1373,23 +1206,17 @@
         </w:drawing>
       </w:r>
     </w:p>
-    <w:p>
-      <w:pPr>
+    <w:p/>
+    <w:p>
+      <w:r>
         <w:rPr>
           <w:noProof/>
         </w:rPr>
-      </w:pPr>
-    </w:p>
-    <w:p>
-      <w:r>
-        <w:rPr>
-          <w:noProof/>
-        </w:rPr>
         <w:drawing>
-          <wp:inline distT="0" distB="0" distL="0" distR="0" wp14:anchorId="2AC9F6C9" wp14:editId="4BF3B59A">
+          <wp:inline distT="0" distB="0" distL="0" distR="0" wp14:anchorId="22687B35" wp14:editId="7567151C">
             <wp:extent cx="5943600" cy="3341370"/>
             <wp:effectExtent l="0" t="0" r="0" b="0"/>
-            <wp:docPr id="9" name="Picture 9"/>
+            <wp:docPr id="10" name="Picture 10"/>
             <wp:cNvGraphicFramePr>
               <a:graphicFrameLocks xmlns:a="http://schemas.openxmlformats.org/drawingml/2006/main" noChangeAspect="1"/>
             </wp:cNvGraphicFramePr>
@@ -1426,36 +1253,15 @@
     <w:p/>
     <w:p>
       <w:r>
-        <w:t xml:space="preserve">3.Not a </w:t>
-      </w:r>
-      <w:proofErr w:type="spellStart"/>
-      <w:r>
-        <w:t>FreeChoice</w:t>
-      </w:r>
-      <w:proofErr w:type="spellEnd"/>
-      <w:r>
-        <w:t xml:space="preserve"> </w:t>
-      </w:r>
-      <w:proofErr w:type="spellStart"/>
-      <w:r>
-        <w:t>Petrinet</w:t>
-      </w:r>
-      <w:proofErr w:type="spellEnd"/>
-      <w:r>
-        <w:t>:</w:t>
-      </w:r>
-    </w:p>
-    <w:p/>
-    <w:p>
-      <w:r>
         <w:rPr>
           <w:noProof/>
         </w:rPr>
+        <w:lastRenderedPageBreak/>
         <w:drawing>
-          <wp:inline distT="0" distB="0" distL="0" distR="0" wp14:anchorId="219B97EC" wp14:editId="4B82FC82">
+          <wp:inline distT="0" distB="0" distL="0" distR="0" wp14:anchorId="4E87798F" wp14:editId="14BB43B3">
             <wp:extent cx="5943600" cy="3341370"/>
             <wp:effectExtent l="0" t="0" r="0" b="0"/>
-            <wp:docPr id="13" name="Picture 13"/>
+            <wp:docPr id="11" name="Picture 11"/>
             <wp:cNvGraphicFramePr>
               <a:graphicFrameLocks xmlns:a="http://schemas.openxmlformats.org/drawingml/2006/main" noChangeAspect="1"/>
             </wp:cNvGraphicFramePr>
@@ -1488,17 +1294,23 @@
         </w:drawing>
       </w:r>
     </w:p>
-    <w:p/>
-    <w:p>
-      <w:r>
+    <w:p>
+      <w:pPr>
         <w:rPr>
           <w:noProof/>
         </w:rPr>
+      </w:pPr>
+    </w:p>
+    <w:p>
+      <w:r>
+        <w:rPr>
+          <w:noProof/>
+        </w:rPr>
         <w:drawing>
-          <wp:inline distT="0" distB="0" distL="0" distR="0" wp14:anchorId="02928B85" wp14:editId="27674EB4">
+          <wp:inline distT="0" distB="0" distL="0" distR="0" wp14:anchorId="77D46C15" wp14:editId="445B3FC1">
             <wp:extent cx="5943600" cy="3341370"/>
             <wp:effectExtent l="0" t="0" r="0" b="0"/>
-            <wp:docPr id="14" name="Picture 14"/>
+            <wp:docPr id="29" name="Picture 29"/>
             <wp:cNvGraphicFramePr>
               <a:graphicFrameLocks xmlns:a="http://schemas.openxmlformats.org/drawingml/2006/main" noChangeAspect="1"/>
             </wp:cNvGraphicFramePr>
@@ -1531,7 +1343,6 @@
         </w:drawing>
       </w:r>
     </w:p>
-    <w:p/>
     <w:p>
       <w:r>
         <w:rPr>
@@ -1539,10 +1350,10 @@
         </w:rPr>
         <w:lastRenderedPageBreak/>
         <w:drawing>
-          <wp:inline distT="0" distB="0" distL="0" distR="0" wp14:anchorId="436A40E4" wp14:editId="562E2535">
+          <wp:inline distT="0" distB="0" distL="0" distR="0" wp14:anchorId="32C8ED3F" wp14:editId="52005528">
             <wp:extent cx="5943600" cy="3341370"/>
             <wp:effectExtent l="0" t="0" r="0" b="0"/>
-            <wp:docPr id="15" name="Picture 15"/>
+            <wp:docPr id="30" name="Picture 30"/>
             <wp:cNvGraphicFramePr>
               <a:graphicFrameLocks xmlns:a="http://schemas.openxmlformats.org/drawingml/2006/main" noChangeAspect="1"/>
             </wp:cNvGraphicFramePr>
@@ -1575,7 +1386,16 @@
         </w:drawing>
       </w:r>
     </w:p>
-    <w:p/>
+    <w:p>
+      <w:r>
+        <w:t>Note : After disentanglement of elements</w:t>
+      </w:r>
+    </w:p>
+    <w:p>
+      <w:r>
+        <w:t>3.Not a FreeChoice Petrinet:</w:t>
+      </w:r>
+    </w:p>
     <w:p/>
     <w:p>
       <w:r>
@@ -1583,10 +1403,10 @@
           <w:noProof/>
         </w:rPr>
         <w:drawing>
-          <wp:inline distT="0" distB="0" distL="0" distR="0" wp14:anchorId="3B4E0284" wp14:editId="0AC75358">
+          <wp:inline distT="0" distB="0" distL="0" distR="0" wp14:anchorId="219B97EC" wp14:editId="4B82FC82">
             <wp:extent cx="5943600" cy="3341370"/>
             <wp:effectExtent l="0" t="0" r="0" b="0"/>
-            <wp:docPr id="12" name="Picture 12"/>
+            <wp:docPr id="13" name="Picture 13"/>
             <wp:cNvGraphicFramePr>
               <a:graphicFrameLocks xmlns:a="http://schemas.openxmlformats.org/drawingml/2006/main" noChangeAspect="1"/>
             </wp:cNvGraphicFramePr>
@@ -1620,7 +1440,187 @@
       </w:r>
     </w:p>
     <w:p/>
-    <w:p/>
+    <w:p>
+      <w:r>
+        <w:rPr>
+          <w:noProof/>
+        </w:rPr>
+        <w:lastRenderedPageBreak/>
+        <w:drawing>
+          <wp:inline distT="0" distB="0" distL="0" distR="0" wp14:anchorId="02928B85" wp14:editId="27674EB4">
+            <wp:extent cx="5943600" cy="3341370"/>
+            <wp:effectExtent l="0" t="0" r="0" b="0"/>
+            <wp:docPr id="14" name="Picture 14"/>
+            <wp:cNvGraphicFramePr>
+              <a:graphicFrameLocks xmlns:a="http://schemas.openxmlformats.org/drawingml/2006/main" noChangeAspect="1"/>
+            </wp:cNvGraphicFramePr>
+            <a:graphic xmlns:a="http://schemas.openxmlformats.org/drawingml/2006/main">
+              <a:graphicData uri="http://schemas.openxmlformats.org/drawingml/2006/picture">
+                <pic:pic xmlns:pic="http://schemas.openxmlformats.org/drawingml/2006/picture">
+                  <pic:nvPicPr>
+                    <pic:cNvPr id="1" name=""/>
+                    <pic:cNvPicPr/>
+                  </pic:nvPicPr>
+                  <pic:blipFill>
+                    <a:blip r:embed="rId33"/>
+                    <a:stretch>
+                      <a:fillRect/>
+                    </a:stretch>
+                  </pic:blipFill>
+                  <pic:spPr>
+                    <a:xfrm>
+                      <a:off x="0" y="0"/>
+                      <a:ext cx="5943600" cy="3341370"/>
+                    </a:xfrm>
+                    <a:prstGeom prst="rect">
+                      <a:avLst/>
+                    </a:prstGeom>
+                  </pic:spPr>
+                </pic:pic>
+              </a:graphicData>
+            </a:graphic>
+          </wp:inline>
+        </w:drawing>
+      </w:r>
+    </w:p>
+    <w:p/>
+    <w:p>
+      <w:r>
+        <w:rPr>
+          <w:noProof/>
+        </w:rPr>
+        <w:drawing>
+          <wp:inline distT="0" distB="0" distL="0" distR="0" wp14:anchorId="436A40E4" wp14:editId="562E2535">
+            <wp:extent cx="5943600" cy="3341370"/>
+            <wp:effectExtent l="0" t="0" r="0" b="0"/>
+            <wp:docPr id="15" name="Picture 15"/>
+            <wp:cNvGraphicFramePr>
+              <a:graphicFrameLocks xmlns:a="http://schemas.openxmlformats.org/drawingml/2006/main" noChangeAspect="1"/>
+            </wp:cNvGraphicFramePr>
+            <a:graphic xmlns:a="http://schemas.openxmlformats.org/drawingml/2006/main">
+              <a:graphicData uri="http://schemas.openxmlformats.org/drawingml/2006/picture">
+                <pic:pic xmlns:pic="http://schemas.openxmlformats.org/drawingml/2006/picture">
+                  <pic:nvPicPr>
+                    <pic:cNvPr id="1" name=""/>
+                    <pic:cNvPicPr/>
+                  </pic:nvPicPr>
+                  <pic:blipFill>
+                    <a:blip r:embed="rId34"/>
+                    <a:stretch>
+                      <a:fillRect/>
+                    </a:stretch>
+                  </pic:blipFill>
+                  <pic:spPr>
+                    <a:xfrm>
+                      <a:off x="0" y="0"/>
+                      <a:ext cx="5943600" cy="3341370"/>
+                    </a:xfrm>
+                    <a:prstGeom prst="rect">
+                      <a:avLst/>
+                    </a:prstGeom>
+                  </pic:spPr>
+                </pic:pic>
+              </a:graphicData>
+            </a:graphic>
+          </wp:inline>
+        </w:drawing>
+      </w:r>
+    </w:p>
+    <w:p/>
+    <w:p/>
+    <w:p>
+      <w:r>
+        <w:rPr>
+          <w:noProof/>
+        </w:rPr>
+        <w:lastRenderedPageBreak/>
+        <w:drawing>
+          <wp:inline distT="0" distB="0" distL="0" distR="0" wp14:anchorId="79BBA84F" wp14:editId="4A38E46A">
+            <wp:extent cx="5943600" cy="3341370"/>
+            <wp:effectExtent l="0" t="0" r="0" b="0"/>
+            <wp:docPr id="31" name="Picture 31"/>
+            <wp:cNvGraphicFramePr>
+              <a:graphicFrameLocks xmlns:a="http://schemas.openxmlformats.org/drawingml/2006/main" noChangeAspect="1"/>
+            </wp:cNvGraphicFramePr>
+            <a:graphic xmlns:a="http://schemas.openxmlformats.org/drawingml/2006/main">
+              <a:graphicData uri="http://schemas.openxmlformats.org/drawingml/2006/picture">
+                <pic:pic xmlns:pic="http://schemas.openxmlformats.org/drawingml/2006/picture">
+                  <pic:nvPicPr>
+                    <pic:cNvPr id="1" name=""/>
+                    <pic:cNvPicPr/>
+                  </pic:nvPicPr>
+                  <pic:blipFill>
+                    <a:blip r:embed="rId35"/>
+                    <a:stretch>
+                      <a:fillRect/>
+                    </a:stretch>
+                  </pic:blipFill>
+                  <pic:spPr>
+                    <a:xfrm>
+                      <a:off x="0" y="0"/>
+                      <a:ext cx="5943600" cy="3341370"/>
+                    </a:xfrm>
+                    <a:prstGeom prst="rect">
+                      <a:avLst/>
+                    </a:prstGeom>
+                  </pic:spPr>
+                </pic:pic>
+              </a:graphicData>
+            </a:graphic>
+          </wp:inline>
+        </w:drawing>
+      </w:r>
+    </w:p>
+    <w:p/>
+    <w:p>
+      <w:r>
+        <w:rPr>
+          <w:noProof/>
+        </w:rPr>
+        <w:drawing>
+          <wp:inline distT="0" distB="0" distL="0" distR="0" wp14:anchorId="792F85F6" wp14:editId="50419055">
+            <wp:extent cx="5943600" cy="3341370"/>
+            <wp:effectExtent l="0" t="0" r="0" b="0"/>
+            <wp:docPr id="32" name="Picture 32"/>
+            <wp:cNvGraphicFramePr>
+              <a:graphicFrameLocks xmlns:a="http://schemas.openxmlformats.org/drawingml/2006/main" noChangeAspect="1"/>
+            </wp:cNvGraphicFramePr>
+            <a:graphic xmlns:a="http://schemas.openxmlformats.org/drawingml/2006/main">
+              <a:graphicData uri="http://schemas.openxmlformats.org/drawingml/2006/picture">
+                <pic:pic xmlns:pic="http://schemas.openxmlformats.org/drawingml/2006/picture">
+                  <pic:nvPicPr>
+                    <pic:cNvPr id="1" name=""/>
+                    <pic:cNvPicPr/>
+                  </pic:nvPicPr>
+                  <pic:blipFill>
+                    <a:blip r:embed="rId36"/>
+                    <a:stretch>
+                      <a:fillRect/>
+                    </a:stretch>
+                  </pic:blipFill>
+                  <pic:spPr>
+                    <a:xfrm>
+                      <a:off x="0" y="0"/>
+                      <a:ext cx="5943600" cy="3341370"/>
+                    </a:xfrm>
+                    <a:prstGeom prst="rect">
+                      <a:avLst/>
+                    </a:prstGeom>
+                  </pic:spPr>
+                </pic:pic>
+              </a:graphicData>
+            </a:graphic>
+          </wp:inline>
+        </w:drawing>
+      </w:r>
+    </w:p>
+    <w:p/>
+    <w:p/>
+    <w:p>
+      <w:r>
+        <w:t>Note : After disentanglements of elements</w:t>
+      </w:r>
+    </w:p>
     <w:sectPr>
       <w:pgSz w:w="12240" w:h="15840"/>
       <w:pgMar w:top="1440" w:right="1440" w:bottom="1440" w:left="1440" w:header="720" w:footer="720" w:gutter="0"/>
@@ -2937,16 +2937,8 @@
 <file path=customXml/itemProps3.xml><?xml version="1.0" encoding="utf-8"?>
 <ds:datastoreItem xmlns:ds="http://schemas.openxmlformats.org/officeDocument/2006/customXml" ds:itemID="{973AFF43-8A80-493E-AECF-B1941F53F597}">
   <ds:schemaRefs>
-    <ds:schemaRef ds:uri="http://purl.org/dc/terms/"/>
-    <ds:schemaRef ds:uri="http://schemas.openxmlformats.org/package/2006/metadata/core-properties"/>
-    <ds:schemaRef ds:uri="http://schemas.microsoft.com/office/2006/documentManagement/types"/>
+    <ds:schemaRef ds:uri="http://schemas.microsoft.com/office/2006/metadata/properties"/>
     <ds:schemaRef ds:uri="http://schemas.microsoft.com/office/infopath/2007/PartnerControls"/>
-    <ds:schemaRef ds:uri="http://purl.org/dc/elements/1.1/"/>
-    <ds:schemaRef ds:uri="http://schemas.microsoft.com/office/2006/metadata/properties"/>
-    <ds:schemaRef ds:uri="dcd04a43-8bc8-40a7-8c4c-0b1826d19ae1"/>
-    <ds:schemaRef ds:uri="cff7153c-eaa2-407a-a410-f2047e9c7be4"/>
-    <ds:schemaRef ds:uri="http://www.w3.org/XML/1998/namespace"/>
-    <ds:schemaRef ds:uri="http://purl.org/dc/dcmitype/"/>
   </ds:schemaRefs>
 </ds:datastoreItem>
 </file>
</xml_diff>

<commit_message>
5th  commit with manual updates
</commit_message>
<xml_diff>
--- a/PeNDeS-Usage-Manual.docx
+++ b/PeNDeS-Usage-Manual.docx
@@ -18,9 +18,1130 @@
         <w:pStyle w:val="Heading2"/>
         <w:numPr>
           <w:ilvl w:val="0"/>
-          <w:numId w:val="2"/>
+          <w:numId w:val="3"/>
         </w:numPr>
-        <w:ind w:left="360"/>
+        <w:rPr>
+          <w:rFonts w:asciiTheme="minorHAnsi" w:hAnsiTheme="minorHAnsi"/>
+        </w:rPr>
+      </w:pPr>
+      <w:r>
+        <w:t xml:space="preserve">Petri Net </w:t>
+      </w:r>
+      <w:r>
+        <w:rPr>
+          <w:rFonts w:asciiTheme="minorHAnsi" w:hAnsiTheme="minorHAnsi"/>
+        </w:rPr>
+        <w:t>Definition</w:t>
+      </w:r>
+      <w:r>
+        <w:t>:</w:t>
+      </w:r>
+    </w:p>
+    <w:p>
+      <w:pPr>
+        <w:autoSpaceDE w:val="0"/>
+        <w:autoSpaceDN w:val="0"/>
+        <w:adjustRightInd w:val="0"/>
+        <w:spacing w:after="0" w:line="240" w:lineRule="auto"/>
+        <w:rPr>
+          <w:rFonts w:eastAsia="ArialMT" w:cstheme="minorHAnsi"/>
+        </w:rPr>
+      </w:pPr>
+      <w:r>
+        <w:rPr>
+          <w:rFonts w:eastAsia="ArialMT" w:cstheme="minorHAnsi"/>
+        </w:rPr>
+        <w:t>A Petri net is defined as a triple (P, T, F) where:</w:t>
+      </w:r>
+    </w:p>
+    <w:p>
+      <w:pPr>
+        <w:autoSpaceDE w:val="0"/>
+        <w:autoSpaceDN w:val="0"/>
+        <w:adjustRightInd w:val="0"/>
+        <w:spacing w:after="0" w:line="240" w:lineRule="auto"/>
+        <w:rPr>
+          <w:rFonts w:cstheme="minorHAnsi"/>
+          <w:i/>
+          <w:iCs/>
+        </w:rPr>
+      </w:pPr>
+      <w:r>
+        <w:rPr>
+          <w:rFonts w:eastAsia="ArialMT" w:cstheme="minorHAnsi"/>
+        </w:rPr>
+        <w:t xml:space="preserve">● P is a finite set of </w:t>
+      </w:r>
+      <w:r>
+        <w:rPr>
+          <w:rFonts w:cstheme="minorHAnsi"/>
+          <w:i/>
+          <w:iCs/>
+        </w:rPr>
+        <w:t>places</w:t>
+      </w:r>
+    </w:p>
+    <w:p>
+      <w:pPr>
+        <w:autoSpaceDE w:val="0"/>
+        <w:autoSpaceDN w:val="0"/>
+        <w:adjustRightInd w:val="0"/>
+        <w:spacing w:after="0" w:line="240" w:lineRule="auto"/>
+        <w:rPr>
+          <w:rFonts w:eastAsia="ArialMT" w:cstheme="minorHAnsi"/>
+        </w:rPr>
+      </w:pPr>
+      <w:r>
+        <w:rPr>
+          <w:rFonts w:eastAsia="ArialMT" w:cstheme="minorHAnsi"/>
+        </w:rPr>
+        <w:t xml:space="preserve">● T is a finite set of </w:t>
+      </w:r>
+      <w:r>
+        <w:rPr>
+          <w:rFonts w:cstheme="minorHAnsi"/>
+          <w:i/>
+          <w:iCs/>
+        </w:rPr>
+        <w:t xml:space="preserve">transitions </w:t>
+      </w:r>
+      <w:r>
+        <w:rPr>
+          <w:rFonts w:eastAsia="ArialMT" w:cstheme="minorHAnsi"/>
+        </w:rPr>
+        <w:t xml:space="preserve">(P ∩ T = </w:t>
+      </w:r>
+      <w:r>
+        <w:rPr>
+          <w:rFonts w:ascii="Cambria Math" w:eastAsia="MS-Gothic" w:hAnsi="Cambria Math" w:cs="Cambria Math"/>
+        </w:rPr>
+        <w:t>∅</w:t>
+      </w:r>
+      <w:r>
+        <w:rPr>
+          <w:rFonts w:eastAsia="ArialMT" w:cstheme="minorHAnsi"/>
+        </w:rPr>
+        <w:t>)</w:t>
+      </w:r>
+    </w:p>
+    <w:p>
+      <w:pPr>
+        <w:autoSpaceDE w:val="0"/>
+        <w:autoSpaceDN w:val="0"/>
+        <w:adjustRightInd w:val="0"/>
+        <w:spacing w:after="0" w:line="240" w:lineRule="auto"/>
+        <w:rPr>
+          <w:rFonts w:eastAsia="ArialMT" w:cstheme="minorHAnsi"/>
+        </w:rPr>
+      </w:pPr>
+      <w:r>
+        <w:rPr>
+          <w:rFonts w:eastAsia="ArialMT" w:cstheme="minorHAnsi"/>
+        </w:rPr>
+        <w:t xml:space="preserve">● F </w:t>
+      </w:r>
+      <w:r>
+        <w:rPr>
+          <w:rFonts w:ascii="Cambria Math" w:eastAsia="MS-Gothic" w:hAnsi="Cambria Math" w:cs="Cambria Math"/>
+        </w:rPr>
+        <w:t>⊆</w:t>
+      </w:r>
+      <w:r>
+        <w:rPr>
+          <w:rFonts w:eastAsia="MS-Gothic" w:cstheme="minorHAnsi"/>
+        </w:rPr>
+        <w:t xml:space="preserve"> </w:t>
+      </w:r>
+      <w:r>
+        <w:rPr>
+          <w:rFonts w:eastAsia="ArialMT" w:cstheme="minorHAnsi"/>
+        </w:rPr>
+        <w:t xml:space="preserve">(P x T) </w:t>
+      </w:r>
+      <w:r>
+        <w:rPr>
+          <w:rFonts w:ascii="Cambria Math" w:eastAsia="MS-Gothic" w:hAnsi="Cambria Math" w:cs="Cambria Math"/>
+        </w:rPr>
+        <w:t>∪</w:t>
+      </w:r>
+      <w:r>
+        <w:rPr>
+          <w:rFonts w:eastAsia="MS-Gothic" w:cstheme="minorHAnsi"/>
+        </w:rPr>
+        <w:t xml:space="preserve"> </w:t>
+      </w:r>
+      <w:r>
+        <w:rPr>
+          <w:rFonts w:eastAsia="ArialMT" w:cstheme="minorHAnsi"/>
+        </w:rPr>
+        <w:t xml:space="preserve">(T x P) is a set of </w:t>
+      </w:r>
+      <w:r>
+        <w:rPr>
+          <w:rFonts w:cstheme="minorHAnsi"/>
+          <w:i/>
+          <w:iCs/>
+        </w:rPr>
+        <w:t xml:space="preserve">arcs </w:t>
+      </w:r>
+      <w:r>
+        <w:rPr>
+          <w:rFonts w:eastAsia="ArialMT" w:cstheme="minorHAnsi"/>
+        </w:rPr>
+        <w:t>(flow relation) {for short we will write f(p→t) to</w:t>
+      </w:r>
+    </w:p>
+    <w:p>
+      <w:pPr>
+        <w:autoSpaceDE w:val="0"/>
+        <w:autoSpaceDN w:val="0"/>
+        <w:adjustRightInd w:val="0"/>
+        <w:spacing w:after="0" w:line="240" w:lineRule="auto"/>
+        <w:rPr>
+          <w:rFonts w:eastAsia="ArialMT" w:cstheme="minorHAnsi"/>
+        </w:rPr>
+      </w:pPr>
+      <w:r>
+        <w:rPr>
+          <w:rFonts w:eastAsia="ArialMT" w:cstheme="minorHAnsi"/>
+        </w:rPr>
+        <w:t>describe an arc that connect transition t to place p}</w:t>
+      </w:r>
+    </w:p>
+    <w:p>
+      <w:pPr>
+        <w:autoSpaceDE w:val="0"/>
+        <w:autoSpaceDN w:val="0"/>
+        <w:adjustRightInd w:val="0"/>
+        <w:spacing w:after="0" w:line="240" w:lineRule="auto"/>
+        <w:rPr>
+          <w:rFonts w:eastAsia="ArialMT" w:cstheme="minorHAnsi"/>
+        </w:rPr>
+      </w:pPr>
+      <w:r>
+        <w:rPr>
+          <w:rFonts w:eastAsia="ArialMT" w:cstheme="minorHAnsi"/>
+        </w:rPr>
+        <w:t xml:space="preserve">Additionally, </w:t>
+      </w:r>
+      <w:r>
+        <w:rPr>
+          <w:rFonts w:cstheme="minorHAnsi"/>
+          <w:i/>
+          <w:iCs/>
+        </w:rPr>
+        <w:t xml:space="preserve">marking </w:t>
+      </w:r>
+      <w:r>
+        <w:rPr>
+          <w:rFonts w:eastAsia="ArialMT" w:cstheme="minorHAnsi"/>
+        </w:rPr>
+        <w:t xml:space="preserve">M </w:t>
+      </w:r>
+      <w:r>
+        <w:rPr>
+          <w:rFonts w:ascii="Cambria Math" w:eastAsia="MS-Gothic" w:hAnsi="Cambria Math" w:cs="Cambria Math"/>
+        </w:rPr>
+        <w:t>∈</w:t>
+      </w:r>
+      <w:r>
+        <w:rPr>
+          <w:rFonts w:eastAsia="MS-Gothic" w:cstheme="minorHAnsi"/>
+        </w:rPr>
+        <w:t xml:space="preserve"> </w:t>
+      </w:r>
+      <w:r>
+        <w:rPr>
+          <w:rFonts w:eastAsia="ArialMT" w:cstheme="minorHAnsi"/>
+        </w:rPr>
+        <w:t>P → Z* is a function that assigns a non-negative integer to every</w:t>
+      </w:r>
+    </w:p>
+    <w:p>
+      <w:pPr>
+        <w:autoSpaceDE w:val="0"/>
+        <w:autoSpaceDN w:val="0"/>
+        <w:adjustRightInd w:val="0"/>
+        <w:spacing w:after="0" w:line="240" w:lineRule="auto"/>
+        <w:rPr>
+          <w:rFonts w:eastAsia="ArialMT" w:cstheme="minorHAnsi"/>
+        </w:rPr>
+      </w:pPr>
+      <w:r>
+        <w:rPr>
+          <w:rFonts w:eastAsia="ArialMT" w:cstheme="minorHAnsi"/>
+        </w:rPr>
+        <w:t>place and represents the state of the net (some definitions call this a marked petri net). M(p)</w:t>
+      </w:r>
+    </w:p>
+    <w:p>
+      <w:pPr>
+        <w:autoSpaceDE w:val="0"/>
+        <w:autoSpaceDN w:val="0"/>
+        <w:adjustRightInd w:val="0"/>
+        <w:spacing w:after="0" w:line="240" w:lineRule="auto"/>
+        <w:rPr>
+          <w:rFonts w:eastAsia="ArialMT" w:cstheme="minorHAnsi"/>
+        </w:rPr>
+      </w:pPr>
+      <w:r>
+        <w:rPr>
+          <w:rFonts w:eastAsia="ArialMT" w:cstheme="minorHAnsi"/>
+        </w:rPr>
+        <w:t xml:space="preserve">denotes the marking of place p. </w:t>
+      </w:r>
+      <w:r>
+        <w:rPr>
+          <w:rFonts w:cstheme="minorHAnsi"/>
+          <w:i/>
+          <w:iCs/>
+        </w:rPr>
+        <w:t xml:space="preserve">Inplaces </w:t>
+      </w:r>
+      <w:r>
+        <w:rPr>
+          <w:rFonts w:eastAsia="ArialMT" w:cstheme="minorHAnsi"/>
+        </w:rPr>
+        <w:t>of a transition (*t) is a set of places where each</w:t>
+      </w:r>
+    </w:p>
+    <w:p>
+      <w:pPr>
+        <w:autoSpaceDE w:val="0"/>
+        <w:autoSpaceDN w:val="0"/>
+        <w:adjustRightInd w:val="0"/>
+        <w:spacing w:after="0" w:line="240" w:lineRule="auto"/>
+        <w:rPr>
+          <w:rFonts w:eastAsia="ArialMT" w:cstheme="minorHAnsi"/>
+        </w:rPr>
+      </w:pPr>
+      <w:r>
+        <w:rPr>
+          <w:rFonts w:eastAsia="ArialMT" w:cstheme="minorHAnsi"/>
+        </w:rPr>
+        <w:t>element of a set is connected to the transition (the place is the source of the arc and the</w:t>
+      </w:r>
+    </w:p>
+    <w:p>
+      <w:pPr>
+        <w:autoSpaceDE w:val="0"/>
+        <w:autoSpaceDN w:val="0"/>
+        <w:adjustRightInd w:val="0"/>
+        <w:spacing w:after="0" w:line="240" w:lineRule="auto"/>
+        <w:rPr>
+          <w:rFonts w:eastAsia="ArialMT" w:cstheme="minorHAnsi"/>
+        </w:rPr>
+      </w:pPr>
+      <w:r>
+        <w:rPr>
+          <w:rFonts w:eastAsia="ArialMT" w:cstheme="minorHAnsi"/>
+        </w:rPr>
+        <w:t xml:space="preserve">transition is the destination). Conversely, </w:t>
+      </w:r>
+      <w:r>
+        <w:rPr>
+          <w:rFonts w:cstheme="minorHAnsi"/>
+          <w:i/>
+          <w:iCs/>
+        </w:rPr>
+        <w:t xml:space="preserve">outplaces </w:t>
+      </w:r>
+      <w:r>
+        <w:rPr>
+          <w:rFonts w:eastAsia="ArialMT" w:cstheme="minorHAnsi"/>
+        </w:rPr>
+        <w:t>of a transition (t*) is a set of places that are</w:t>
+      </w:r>
+    </w:p>
+    <w:p>
+      <w:pPr>
+        <w:autoSpaceDE w:val="0"/>
+        <w:autoSpaceDN w:val="0"/>
+        <w:adjustRightInd w:val="0"/>
+        <w:spacing w:after="0" w:line="240" w:lineRule="auto"/>
+        <w:rPr>
+          <w:rFonts w:eastAsia="ArialMT" w:cstheme="minorHAnsi"/>
+        </w:rPr>
+      </w:pPr>
+      <w:r>
+        <w:rPr>
+          <w:rFonts w:eastAsia="ArialMT" w:cstheme="minorHAnsi"/>
+        </w:rPr>
+        <w:t xml:space="preserve">connected to the transition by </w:t>
+      </w:r>
+      <w:r>
+        <w:rPr>
+          <w:rFonts w:cstheme="minorHAnsi"/>
+          <w:i/>
+          <w:iCs/>
+        </w:rPr>
+        <w:t xml:space="preserve">arcs </w:t>
+      </w:r>
+      <w:r>
+        <w:rPr>
+          <w:rFonts w:eastAsia="ArialMT" w:cstheme="minorHAnsi"/>
+        </w:rPr>
+        <w:t>where the places are the destinations and the transition is</w:t>
+      </w:r>
+    </w:p>
+    <w:p>
+      <w:pPr>
+        <w:autoSpaceDE w:val="0"/>
+        <w:autoSpaceDN w:val="0"/>
+        <w:adjustRightInd w:val="0"/>
+        <w:spacing w:after="0" w:line="240" w:lineRule="auto"/>
+        <w:rPr>
+          <w:rFonts w:eastAsia="ArialMT" w:cstheme="minorHAnsi"/>
+        </w:rPr>
+      </w:pPr>
+      <w:r>
+        <w:rPr>
+          <w:rFonts w:eastAsia="ArialMT" w:cstheme="minorHAnsi"/>
+        </w:rPr>
+        <w:t>the source.</w:t>
+      </w:r>
+    </w:p>
+    <w:p>
+      <w:pPr>
+        <w:autoSpaceDE w:val="0"/>
+        <w:autoSpaceDN w:val="0"/>
+        <w:adjustRightInd w:val="0"/>
+        <w:spacing w:after="0" w:line="240" w:lineRule="auto"/>
+        <w:rPr>
+          <w:rFonts w:eastAsia="ArialMT" w:cstheme="minorHAnsi"/>
+        </w:rPr>
+      </w:pPr>
+      <w:r>
+        <w:rPr>
+          <w:rFonts w:eastAsia="ArialMT" w:cstheme="minorHAnsi"/>
+        </w:rPr>
+        <w:t>The following definitions cover how the petri net progress from one marking to another:</w:t>
+      </w:r>
+    </w:p>
+    <w:p>
+      <w:pPr>
+        <w:autoSpaceDE w:val="0"/>
+        <w:autoSpaceDN w:val="0"/>
+        <w:adjustRightInd w:val="0"/>
+        <w:spacing w:after="0" w:line="240" w:lineRule="auto"/>
+        <w:rPr>
+          <w:rFonts w:eastAsia="ArialMT" w:cstheme="minorHAnsi"/>
+        </w:rPr>
+      </w:pPr>
+      <w:r>
+        <w:rPr>
+          <w:rFonts w:eastAsia="ArialMT" w:cstheme="minorHAnsi"/>
+        </w:rPr>
+        <w:t xml:space="preserve">● t </w:t>
+      </w:r>
+      <w:r>
+        <w:rPr>
+          <w:rFonts w:ascii="Cambria Math" w:eastAsia="MS-Gothic" w:hAnsi="Cambria Math" w:cs="Cambria Math"/>
+        </w:rPr>
+        <w:t>∈</w:t>
+      </w:r>
+      <w:r>
+        <w:rPr>
+          <w:rFonts w:eastAsia="MS-Gothic" w:cstheme="minorHAnsi"/>
+        </w:rPr>
+        <w:t xml:space="preserve"> </w:t>
+      </w:r>
+      <w:r>
+        <w:rPr>
+          <w:rFonts w:eastAsia="ArialMT" w:cstheme="minorHAnsi"/>
+        </w:rPr>
+        <w:t xml:space="preserve">T is </w:t>
+      </w:r>
+      <w:r>
+        <w:rPr>
+          <w:rFonts w:cstheme="minorHAnsi"/>
+          <w:i/>
+          <w:iCs/>
+        </w:rPr>
+        <w:t xml:space="preserve">enabled </w:t>
+      </w:r>
+      <w:r>
+        <w:rPr>
+          <w:rFonts w:eastAsia="ArialMT" w:cstheme="minorHAnsi"/>
+        </w:rPr>
+        <w:t xml:space="preserve">if </w:t>
+      </w:r>
+      <w:r>
+        <w:rPr>
+          <w:rFonts w:ascii="Cambria Math" w:eastAsia="MS-Gothic" w:hAnsi="Cambria Math" w:cs="Cambria Math"/>
+        </w:rPr>
+        <w:t>∀</w:t>
+      </w:r>
+      <w:r>
+        <w:rPr>
+          <w:rFonts w:eastAsia="MS-Gothic" w:cstheme="minorHAnsi"/>
+        </w:rPr>
+        <w:t xml:space="preserve"> </w:t>
+      </w:r>
+      <w:r>
+        <w:rPr>
+          <w:rFonts w:eastAsia="ArialMT" w:cstheme="minorHAnsi"/>
+        </w:rPr>
+        <w:t xml:space="preserve">p </w:t>
+      </w:r>
+      <w:r>
+        <w:rPr>
+          <w:rFonts w:ascii="Cambria Math" w:eastAsia="MS-Gothic" w:hAnsi="Cambria Math" w:cs="Cambria Math"/>
+        </w:rPr>
+        <w:t>∈</w:t>
+      </w:r>
+      <w:r>
+        <w:rPr>
+          <w:rFonts w:eastAsia="MS-Gothic" w:cstheme="minorHAnsi"/>
+        </w:rPr>
+        <w:t xml:space="preserve"> </w:t>
+      </w:r>
+      <w:r>
+        <w:rPr>
+          <w:rFonts w:eastAsia="ArialMT" w:cstheme="minorHAnsi"/>
+        </w:rPr>
+        <w:t xml:space="preserve">P | </w:t>
+      </w:r>
+      <w:r>
+        <w:rPr>
+          <w:rFonts w:ascii="Cambria Math" w:eastAsia="MS-Gothic" w:hAnsi="Cambria Math" w:cs="Cambria Math"/>
+        </w:rPr>
+        <w:t>∃</w:t>
+      </w:r>
+      <w:r>
+        <w:rPr>
+          <w:rFonts w:eastAsia="MS-Gothic" w:cstheme="minorHAnsi"/>
+        </w:rPr>
+        <w:t xml:space="preserve"> </w:t>
+      </w:r>
+      <w:r>
+        <w:rPr>
+          <w:rFonts w:eastAsia="ArialMT" w:cstheme="minorHAnsi"/>
+        </w:rPr>
+        <w:t xml:space="preserve">f(p→t) </w:t>
+      </w:r>
+      <w:r>
+        <w:rPr>
+          <w:rFonts w:ascii="Cambria Math" w:eastAsia="MS-Gothic" w:hAnsi="Cambria Math" w:cs="Cambria Math"/>
+        </w:rPr>
+        <w:t>∈</w:t>
+      </w:r>
+      <w:r>
+        <w:rPr>
+          <w:rFonts w:eastAsia="MS-Gothic" w:cstheme="minorHAnsi"/>
+        </w:rPr>
+        <w:t xml:space="preserve"> </w:t>
+      </w:r>
+      <w:r>
+        <w:rPr>
+          <w:rFonts w:eastAsia="ArialMT" w:cstheme="minorHAnsi"/>
+        </w:rPr>
+        <w:t xml:space="preserve">F M(p) &gt; 0 - for all </w:t>
+      </w:r>
+      <w:r>
+        <w:rPr>
+          <w:rFonts w:cstheme="minorHAnsi"/>
+          <w:i/>
+          <w:iCs/>
+        </w:rPr>
+        <w:t xml:space="preserve">inplaces </w:t>
+      </w:r>
+      <w:r>
+        <w:rPr>
+          <w:rFonts w:eastAsia="ArialMT" w:cstheme="minorHAnsi"/>
+        </w:rPr>
+        <w:t>of the transition</w:t>
+      </w:r>
+    </w:p>
+    <w:p>
+      <w:pPr>
+        <w:autoSpaceDE w:val="0"/>
+        <w:autoSpaceDN w:val="0"/>
+        <w:adjustRightInd w:val="0"/>
+        <w:spacing w:after="0" w:line="240" w:lineRule="auto"/>
+        <w:rPr>
+          <w:rFonts w:eastAsia="ArialMT" w:cstheme="minorHAnsi"/>
+        </w:rPr>
+      </w:pPr>
+      <w:r>
+        <w:rPr>
+          <w:rFonts w:eastAsia="ArialMT" w:cstheme="minorHAnsi"/>
+        </w:rPr>
+        <w:t>(that are connected to the transition via an incoming arc) the amount of tokens at the</w:t>
+      </w:r>
+    </w:p>
+    <w:p>
+      <w:pPr>
+        <w:autoSpaceDE w:val="0"/>
+        <w:autoSpaceDN w:val="0"/>
+        <w:adjustRightInd w:val="0"/>
+        <w:spacing w:after="0" w:line="240" w:lineRule="auto"/>
+        <w:rPr>
+          <w:rFonts w:eastAsia="ArialMT" w:cstheme="minorHAnsi"/>
+        </w:rPr>
+      </w:pPr>
+      <w:r>
+        <w:rPr>
+          <w:rFonts w:eastAsia="ArialMT" w:cstheme="minorHAnsi"/>
+        </w:rPr>
+        <w:t>place is non zero</w:t>
+      </w:r>
+    </w:p>
+    <w:p>
+      <w:pPr>
+        <w:autoSpaceDE w:val="0"/>
+        <w:autoSpaceDN w:val="0"/>
+        <w:adjustRightInd w:val="0"/>
+        <w:spacing w:after="0" w:line="240" w:lineRule="auto"/>
+        <w:rPr>
+          <w:rFonts w:eastAsia="ArialMT" w:cstheme="minorHAnsi"/>
+        </w:rPr>
+      </w:pPr>
+      <w:r>
+        <w:rPr>
+          <w:rFonts w:eastAsia="ArialMT" w:cstheme="minorHAnsi"/>
+        </w:rPr>
+        <w:t xml:space="preserve">● </w:t>
+      </w:r>
+      <w:r>
+        <w:rPr>
+          <w:rFonts w:cstheme="minorHAnsi"/>
+          <w:i/>
+          <w:iCs/>
+        </w:rPr>
+        <w:t xml:space="preserve">Firing </w:t>
+      </w:r>
+      <w:r>
+        <w:rPr>
+          <w:rFonts w:eastAsia="ArialMT" w:cstheme="minorHAnsi"/>
+        </w:rPr>
+        <w:t xml:space="preserve">an enabled transition decreases the amount of tokens on all </w:t>
+      </w:r>
+      <w:r>
+        <w:rPr>
+          <w:rFonts w:cstheme="minorHAnsi"/>
+          <w:i/>
+          <w:iCs/>
+        </w:rPr>
+        <w:t xml:space="preserve">inplaces </w:t>
+      </w:r>
+      <w:r>
+        <w:rPr>
+          <w:rFonts w:eastAsia="ArialMT" w:cstheme="minorHAnsi"/>
+        </w:rPr>
+        <w:t>with one and</w:t>
+      </w:r>
+    </w:p>
+    <w:p>
+      <w:pPr>
+        <w:autoSpaceDE w:val="0"/>
+        <w:autoSpaceDN w:val="0"/>
+        <w:adjustRightInd w:val="0"/>
+        <w:spacing w:after="0" w:line="240" w:lineRule="auto"/>
+        <w:rPr>
+          <w:rFonts w:eastAsia="ArialMT" w:cstheme="minorHAnsi"/>
+        </w:rPr>
+      </w:pPr>
+      <w:r>
+        <w:rPr>
+          <w:rFonts w:eastAsia="ArialMT" w:cstheme="minorHAnsi"/>
+        </w:rPr>
+        <w:t xml:space="preserve">increases the amount of token in all </w:t>
+      </w:r>
+      <w:r>
+        <w:rPr>
+          <w:rFonts w:cstheme="minorHAnsi"/>
+          <w:i/>
+          <w:iCs/>
+        </w:rPr>
+        <w:t xml:space="preserve">outplaces </w:t>
+      </w:r>
+      <w:r>
+        <w:rPr>
+          <w:rFonts w:eastAsia="ArialMT" w:cstheme="minorHAnsi"/>
+        </w:rPr>
+        <w:t>of the transition by one.</w:t>
+      </w:r>
+    </w:p>
+    <w:p>
+      <w:pPr>
+        <w:autoSpaceDE w:val="0"/>
+        <w:autoSpaceDN w:val="0"/>
+        <w:adjustRightInd w:val="0"/>
+        <w:spacing w:after="0" w:line="240" w:lineRule="auto"/>
+        <w:rPr>
+          <w:rFonts w:cstheme="minorHAnsi"/>
+          <w:b/>
+          <w:bCs/>
+        </w:rPr>
+      </w:pPr>
+      <w:r>
+        <w:rPr>
+          <w:rFonts w:cstheme="minorHAnsi"/>
+          <w:b/>
+          <w:bCs/>
+        </w:rPr>
+        <w:t>Classifications</w:t>
+      </w:r>
+    </w:p>
+    <w:p>
+      <w:pPr>
+        <w:autoSpaceDE w:val="0"/>
+        <w:autoSpaceDN w:val="0"/>
+        <w:adjustRightInd w:val="0"/>
+        <w:spacing w:after="0" w:line="240" w:lineRule="auto"/>
+        <w:rPr>
+          <w:rFonts w:eastAsia="ArialMT" w:cstheme="minorHAnsi"/>
+        </w:rPr>
+      </w:pPr>
+      <w:r>
+        <w:rPr>
+          <w:rFonts w:eastAsia="ArialMT" w:cstheme="minorHAnsi"/>
+        </w:rPr>
+        <w:t>We recognize the following features of a petri net:</w:t>
+      </w:r>
+    </w:p>
+    <w:p>
+      <w:pPr>
+        <w:autoSpaceDE w:val="0"/>
+        <w:autoSpaceDN w:val="0"/>
+        <w:adjustRightInd w:val="0"/>
+        <w:spacing w:after="0" w:line="240" w:lineRule="auto"/>
+        <w:rPr>
+          <w:rFonts w:eastAsia="ArialMT" w:cstheme="minorHAnsi"/>
+        </w:rPr>
+      </w:pPr>
+      <w:r>
+        <w:rPr>
+          <w:rFonts w:eastAsia="ArialMT" w:cstheme="minorHAnsi"/>
+        </w:rPr>
+        <w:t xml:space="preserve">● </w:t>
+      </w:r>
+      <w:r>
+        <w:rPr>
+          <w:rFonts w:cstheme="minorHAnsi"/>
+          <w:i/>
+          <w:iCs/>
+        </w:rPr>
+        <w:t xml:space="preserve">Free-choice petri net </w:t>
+      </w:r>
+      <w:r>
+        <w:rPr>
+          <w:rFonts w:eastAsia="ArialMT" w:cstheme="minorHAnsi"/>
+        </w:rPr>
+        <w:t>- if the intersection of the inplaces sets of two transitions are not</w:t>
+      </w:r>
+    </w:p>
+    <w:p>
+      <w:pPr>
+        <w:autoSpaceDE w:val="0"/>
+        <w:autoSpaceDN w:val="0"/>
+        <w:adjustRightInd w:val="0"/>
+        <w:spacing w:after="0" w:line="240" w:lineRule="auto"/>
+        <w:rPr>
+          <w:rFonts w:eastAsia="ArialMT" w:cstheme="minorHAnsi"/>
+        </w:rPr>
+      </w:pPr>
+      <w:r>
+        <w:rPr>
+          <w:rFonts w:eastAsia="ArialMT" w:cstheme="minorHAnsi"/>
+        </w:rPr>
+        <w:t>empty, then the two transitions should be the same (or in short, each transition has its</w:t>
+      </w:r>
+    </w:p>
+    <w:p>
+      <w:pPr>
+        <w:autoSpaceDE w:val="0"/>
+        <w:autoSpaceDN w:val="0"/>
+        <w:adjustRightInd w:val="0"/>
+        <w:spacing w:after="0" w:line="240" w:lineRule="auto"/>
+        <w:rPr>
+          <w:rFonts w:eastAsia="ArialMT" w:cstheme="minorHAnsi"/>
+        </w:rPr>
+      </w:pPr>
+      <w:r>
+        <w:rPr>
+          <w:rFonts w:eastAsia="ArialMT" w:cstheme="minorHAnsi"/>
+        </w:rPr>
+        <w:t xml:space="preserve">own unique set if </w:t>
+      </w:r>
+      <w:r>
+        <w:rPr>
+          <w:rFonts w:cstheme="minorHAnsi"/>
+          <w:i/>
+          <w:iCs/>
+        </w:rPr>
+        <w:t xml:space="preserve">inplaces </w:t>
+      </w:r>
+      <w:r>
+        <w:rPr>
+          <w:rFonts w:eastAsia="ArialMT" w:cstheme="minorHAnsi"/>
+        </w:rPr>
+        <w:t>)</w:t>
+      </w:r>
+    </w:p>
+    <w:p>
+      <w:pPr>
+        <w:autoSpaceDE w:val="0"/>
+        <w:autoSpaceDN w:val="0"/>
+        <w:adjustRightInd w:val="0"/>
+        <w:spacing w:after="0" w:line="240" w:lineRule="auto"/>
+        <w:rPr>
+          <w:rFonts w:cstheme="minorHAnsi"/>
+          <w:i/>
+          <w:iCs/>
+        </w:rPr>
+      </w:pPr>
+      <w:r>
+        <w:rPr>
+          <w:rFonts w:eastAsia="ArialMT" w:cstheme="minorHAnsi"/>
+        </w:rPr>
+        <w:t xml:space="preserve">● </w:t>
+      </w:r>
+      <w:r>
+        <w:rPr>
+          <w:rFonts w:cstheme="minorHAnsi"/>
+          <w:i/>
+          <w:iCs/>
+        </w:rPr>
+        <w:t xml:space="preserve">State machine </w:t>
+      </w:r>
+      <w:r>
+        <w:rPr>
+          <w:rFonts w:eastAsia="ArialMT" w:cstheme="minorHAnsi"/>
+        </w:rPr>
+        <w:t xml:space="preserve">- a petri net is a state machine if every transition has exactly one </w:t>
+      </w:r>
+      <w:r>
+        <w:rPr>
+          <w:rFonts w:cstheme="minorHAnsi"/>
+          <w:i/>
+          <w:iCs/>
+        </w:rPr>
+        <w:t>inplace</w:t>
+      </w:r>
+    </w:p>
+    <w:p>
+      <w:pPr>
+        <w:autoSpaceDE w:val="0"/>
+        <w:autoSpaceDN w:val="0"/>
+        <w:adjustRightInd w:val="0"/>
+        <w:spacing w:after="0" w:line="240" w:lineRule="auto"/>
+        <w:rPr>
+          <w:rFonts w:eastAsia="ArialMT" w:cstheme="minorHAnsi"/>
+        </w:rPr>
+      </w:pPr>
+      <w:r>
+        <w:rPr>
+          <w:rFonts w:eastAsia="ArialMT" w:cstheme="minorHAnsi"/>
+        </w:rPr>
+        <w:t xml:space="preserve">and one </w:t>
+      </w:r>
+      <w:r>
+        <w:rPr>
+          <w:rFonts w:cstheme="minorHAnsi"/>
+          <w:i/>
+          <w:iCs/>
+        </w:rPr>
+        <w:t xml:space="preserve">outplace </w:t>
+      </w:r>
+      <w:r>
+        <w:rPr>
+          <w:rFonts w:eastAsia="ArialMT" w:cstheme="minorHAnsi"/>
+        </w:rPr>
+        <w:t>.</w:t>
+      </w:r>
+    </w:p>
+    <w:p>
+      <w:pPr>
+        <w:autoSpaceDE w:val="0"/>
+        <w:autoSpaceDN w:val="0"/>
+        <w:adjustRightInd w:val="0"/>
+        <w:spacing w:after="0" w:line="240" w:lineRule="auto"/>
+        <w:rPr>
+          <w:rFonts w:eastAsia="ArialMT" w:cstheme="minorHAnsi"/>
+        </w:rPr>
+      </w:pPr>
+      <w:r>
+        <w:rPr>
+          <w:rFonts w:eastAsia="ArialMT" w:cstheme="minorHAnsi"/>
+        </w:rPr>
+        <w:t xml:space="preserve">● </w:t>
+      </w:r>
+      <w:r>
+        <w:rPr>
+          <w:rFonts w:cstheme="minorHAnsi"/>
+          <w:i/>
+          <w:iCs/>
+        </w:rPr>
+        <w:t xml:space="preserve">Marked graph </w:t>
+      </w:r>
+      <w:r>
+        <w:rPr>
+          <w:rFonts w:eastAsia="ArialMT" w:cstheme="minorHAnsi"/>
+        </w:rPr>
+        <w:t>- a petri net is a marked graph if every place has exactly one out transition</w:t>
+      </w:r>
+    </w:p>
+    <w:p>
+      <w:pPr>
+        <w:autoSpaceDE w:val="0"/>
+        <w:autoSpaceDN w:val="0"/>
+        <w:adjustRightInd w:val="0"/>
+        <w:spacing w:after="0" w:line="240" w:lineRule="auto"/>
+        <w:rPr>
+          <w:rFonts w:eastAsia="ArialMT" w:cstheme="minorHAnsi"/>
+        </w:rPr>
+      </w:pPr>
+      <w:r>
+        <w:rPr>
+          <w:rFonts w:eastAsia="ArialMT" w:cstheme="minorHAnsi"/>
+        </w:rPr>
+        <w:t>and one in transition.</w:t>
+      </w:r>
+    </w:p>
+    <w:p>
+      <w:pPr>
+        <w:autoSpaceDE w:val="0"/>
+        <w:autoSpaceDN w:val="0"/>
+        <w:adjustRightInd w:val="0"/>
+        <w:spacing w:after="0" w:line="240" w:lineRule="auto"/>
+        <w:rPr>
+          <w:rFonts w:eastAsia="ArialMT" w:cstheme="minorHAnsi"/>
+        </w:rPr>
+      </w:pPr>
+      <w:r>
+        <w:rPr>
+          <w:rFonts w:eastAsia="ArialMT" w:cstheme="minorHAnsi"/>
+        </w:rPr>
+        <w:t xml:space="preserve">● </w:t>
+      </w:r>
+      <w:r>
+        <w:rPr>
+          <w:rFonts w:cstheme="minorHAnsi"/>
+          <w:i/>
+          <w:iCs/>
+        </w:rPr>
+        <w:t xml:space="preserve">Workflow net </w:t>
+      </w:r>
+      <w:r>
+        <w:rPr>
+          <w:rFonts w:eastAsia="ArialMT" w:cstheme="minorHAnsi"/>
+        </w:rPr>
+        <w:t>- a petri net is a workflow net if it has exactly one source place s where *s</w:t>
+      </w:r>
+    </w:p>
+    <w:p>
+      <w:pPr>
+        <w:rPr>
+          <w:rFonts w:eastAsia="ArialMT" w:cstheme="minorHAnsi"/>
+        </w:rPr>
+      </w:pPr>
+      <w:r>
+        <w:rPr>
+          <w:rFonts w:eastAsia="ArialMT" w:cstheme="minorHAnsi"/>
+        </w:rPr>
+        <w:t xml:space="preserve">= </w:t>
+      </w:r>
+      <w:r>
+        <w:rPr>
+          <w:rFonts w:ascii="Cambria Math" w:eastAsia="MS-Gothic" w:hAnsi="Cambria Math" w:cs="Cambria Math"/>
+        </w:rPr>
+        <w:t>∅</w:t>
+      </w:r>
+      <w:r>
+        <w:rPr>
+          <w:rFonts w:eastAsia="ArialMT" w:cstheme="minorHAnsi"/>
+        </w:rPr>
+        <w:t xml:space="preserve">, one sink place o where o* = </w:t>
+      </w:r>
+      <w:r>
+        <w:rPr>
+          <w:rFonts w:ascii="Cambria Math" w:eastAsia="MS-Gothic" w:hAnsi="Cambria Math" w:cs="Cambria Math"/>
+        </w:rPr>
+        <w:t>∅</w:t>
+      </w:r>
+      <w:r>
+        <w:rPr>
+          <w:rFonts w:eastAsia="ArialMT" w:cstheme="minorHAnsi"/>
+        </w:rPr>
+        <w:t xml:space="preserve">, and every x </w:t>
+      </w:r>
+      <w:r>
+        <w:rPr>
+          <w:rFonts w:ascii="Cambria Math" w:eastAsia="MS-Gothic" w:hAnsi="Cambria Math" w:cs="Cambria Math"/>
+        </w:rPr>
+        <w:t>∈</w:t>
+      </w:r>
+      <w:r>
+        <w:rPr>
+          <w:rFonts w:eastAsia="MS-Gothic" w:cstheme="minorHAnsi"/>
+        </w:rPr>
+        <w:t xml:space="preserve"> </w:t>
+      </w:r>
+      <w:r>
+        <w:rPr>
+          <w:rFonts w:eastAsia="ArialMT" w:cstheme="minorHAnsi"/>
+        </w:rPr>
+        <w:t xml:space="preserve">P </w:t>
+      </w:r>
+      <w:r>
+        <w:rPr>
+          <w:rFonts w:ascii="Cambria Math" w:eastAsia="MS-Gothic" w:hAnsi="Cambria Math" w:cs="Cambria Math"/>
+        </w:rPr>
+        <w:t>∪</w:t>
+      </w:r>
+      <w:r>
+        <w:rPr>
+          <w:rFonts w:eastAsia="MS-Gothic" w:cstheme="minorHAnsi"/>
+        </w:rPr>
+        <w:t xml:space="preserve"> </w:t>
+      </w:r>
+      <w:r>
+        <w:rPr>
+          <w:rFonts w:eastAsia="ArialMT" w:cstheme="minorHAnsi"/>
+        </w:rPr>
+        <w:t>T is on a path from s to o.</w:t>
+      </w:r>
+    </w:p>
+    <w:p>
+      <w:pPr>
+        <w:rPr>
+          <w:rFonts w:eastAsia="ArialMT" w:cstheme="minorHAnsi"/>
+        </w:rPr>
+      </w:pPr>
+    </w:p>
+    <w:p>
+      <w:pPr>
+        <w:pStyle w:val="Heading2"/>
+        <w:numPr>
+          <w:ilvl w:val="0"/>
+          <w:numId w:val="3"/>
+        </w:numPr>
+        <w:rPr>
+          <w:rFonts w:eastAsia="ArialMT"/>
+        </w:rPr>
+      </w:pPr>
+      <w:r>
+        <w:rPr>
+          <w:rFonts w:eastAsia="ArialMT"/>
+        </w:rPr>
+        <w:t>Typical use cases:</w:t>
+      </w:r>
+    </w:p>
+    <w:p>
+      <w:r>
+        <w:t xml:space="preserve">Petri Net use cases include Behaviorial analysis of system like state machines , Communication protocol </w:t>
+      </w:r>
+      <w:r>
+        <w:t xml:space="preserve">verification </w:t>
+      </w:r>
+      <w:r>
+        <w:t>etc.</w:t>
+      </w:r>
+    </w:p>
+    <w:p>
+      <w:pPr>
+        <w:pStyle w:val="ListParagraph"/>
+        <w:numPr>
+          <w:ilvl w:val="0"/>
+          <w:numId w:val="5"/>
+        </w:numPr>
+      </w:pPr>
+      <w:r>
+        <w:t>The usage of the petri net Studio is explained below.  First go through the examples and select the one that suits your design and use it as existing seed.</w:t>
+      </w:r>
+    </w:p>
+    <w:p>
+      <w:pPr>
+        <w:pStyle w:val="ListParagraph"/>
+        <w:numPr>
+          <w:ilvl w:val="0"/>
+          <w:numId w:val="5"/>
+        </w:numPr>
+      </w:pPr>
+      <w:r>
+        <w:t>The studio provides designing the petri nets using places and  transitions and   Arcs</w:t>
+      </w:r>
+    </w:p>
+    <w:p>
+      <w:pPr>
+        <w:pStyle w:val="ListParagraph"/>
+        <w:numPr>
+          <w:ilvl w:val="0"/>
+          <w:numId w:val="5"/>
+        </w:numPr>
+      </w:pPr>
+      <w:r>
+        <w:lastRenderedPageBreak/>
+        <w:t>Once the design is done we can run the classifier to classify petrinets into 4 categories like free choice, state machine,</w:t>
+      </w:r>
+      <w:r>
+        <w:t xml:space="preserve"> </w:t>
+      </w:r>
+      <w:r>
+        <w:t>marked graph and workflow types.</w:t>
+      </w:r>
+    </w:p>
+    <w:p>
+      <w:pPr>
+        <w:pStyle w:val="ListParagraph"/>
+        <w:numPr>
+          <w:ilvl w:val="0"/>
+          <w:numId w:val="5"/>
+        </w:numPr>
+      </w:pPr>
+      <w:r>
+        <w:t>W</w:t>
+      </w:r>
+      <w:r>
+        <w:t>e can visualize using the plot</w:t>
+      </w:r>
+      <w:r>
+        <w:t>V</w:t>
+      </w:r>
+      <w:r>
+        <w:t>iew visualizer</w:t>
+      </w:r>
+      <w:r>
+        <w:rPr>
+          <w:u w:val="single"/>
+        </w:rPr>
+        <w:t xml:space="preserve"> </w:t>
+      </w:r>
+    </w:p>
+    <w:p>
+      <w:pPr>
+        <w:pStyle w:val="ListParagraph"/>
+        <w:numPr>
+          <w:ilvl w:val="0"/>
+          <w:numId w:val="5"/>
+        </w:numPr>
+      </w:pPr>
+      <w:r>
+        <w:t>C</w:t>
+      </w:r>
+      <w:r>
+        <w:t xml:space="preserve">urrent </w:t>
+      </w:r>
+      <w:r>
+        <w:t xml:space="preserve">visualizer </w:t>
+      </w:r>
+      <w:r>
+        <w:t>version only provides static visualization and  does not provide firing and other dynamic visualization</w:t>
+      </w:r>
+      <w:r>
+        <w:t xml:space="preserve"> which may be updated in future.</w:t>
+      </w:r>
+    </w:p>
+    <w:p/>
+    <w:p>
+      <w:pPr>
+        <w:pStyle w:val="Heading2"/>
+        <w:numPr>
+          <w:ilvl w:val="0"/>
+          <w:numId w:val="3"/>
+        </w:numPr>
       </w:pPr>
       <w:r>
         <w:t>Installation</w:t>
@@ -205,6 +1326,7 @@
     </w:p>
     <w:p>
       <w:r>
+        <w:lastRenderedPageBreak/>
         <w:t>node ./app.js</w:t>
       </w:r>
     </w:p>
@@ -218,7 +1340,6 @@
         <w:rPr>
           <w:u w:val="single"/>
         </w:rPr>
-        <w:lastRenderedPageBreak/>
         <w:t xml:space="preserve">Use a browser and open using </w:t>
       </w:r>
       <w:r>
@@ -242,9 +1363,13 @@
     <w:p>
       <w:pPr>
         <w:pStyle w:val="Heading1"/>
-      </w:pPr>
-      <w:r>
-        <w:t xml:space="preserve">C. Design studio </w:t>
+        <w:numPr>
+          <w:ilvl w:val="0"/>
+          <w:numId w:val="3"/>
+        </w:numPr>
+      </w:pPr>
+      <w:r>
+        <w:t xml:space="preserve">Design studio </w:t>
       </w:r>
       <w:r>
         <w:t>Usage</w:t>
@@ -1684,6 +2809,232 @@
 <file path=word/numbering.xml><?xml version="1.0" encoding="utf-8"?>
 <w:numbering xmlns:wpc="http://schemas.microsoft.com/office/word/2010/wordprocessingCanvas" xmlns:cx="http://schemas.microsoft.com/office/drawing/2014/chartex" xmlns:cx1="http://schemas.microsoft.com/office/drawing/2015/9/8/chartex" xmlns:cx2="http://schemas.microsoft.com/office/drawing/2015/10/21/chartex" xmlns:cx3="http://schemas.microsoft.com/office/drawing/2016/5/9/chartex" xmlns:cx4="http://schemas.microsoft.com/office/drawing/2016/5/10/chartex" xmlns:cx5="http://schemas.microsoft.com/office/drawing/2016/5/11/chartex" xmlns:cx6="http://schemas.microsoft.com/office/drawing/2016/5/12/chartex" xmlns:cx7="http://schemas.microsoft.com/office/drawing/2016/5/13/chartex" xmlns:cx8="http://schemas.microsoft.com/office/drawing/2016/5/14/chartex" xmlns:mc="http://schemas.openxmlformats.org/markup-compatibility/2006" xmlns:aink="http://schemas.microsoft.com/office/drawing/2016/ink" xmlns:am3d="http://schemas.microsoft.com/office/drawing/2017/model3d" xmlns:o="urn:schemas-microsoft-com:office:office" xmlns:r="http://schemas.openxmlformats.org/officeDocument/2006/relationships" xmlns:m="http://schemas.openxmlformats.org/officeDocument/2006/math" xmlns:v="urn:schemas-microsoft-com:vml" xmlns:wp14="http://schemas.microsoft.com/office/word/2010/wordprocessingDrawing" xmlns:wp="http://schemas.openxmlformats.org/drawingml/2006/wordprocessingDrawing" xmlns:w10="urn:schemas-microsoft-com:office:word" xmlns:w="http://schemas.openxmlformats.org/wordprocessingml/2006/main" xmlns:w14="http://schemas.microsoft.com/office/word/2010/wordml" xmlns:w15="http://schemas.microsoft.com/office/word/2012/wordml" xmlns:w16cex="http://schemas.microsoft.com/office/word/2018/wordml/cex" xmlns:w16cid="http://schemas.microsoft.com/office/word/2016/wordml/cid" xmlns:w16="http://schemas.microsoft.com/office/word/2018/wordml" xmlns:w16se="http://schemas.microsoft.com/office/word/2015/wordml/symex" xmlns:wpg="http://schemas.microsoft.com/office/word/2010/wordprocessingGroup" xmlns:wpi="http://schemas.microsoft.com/office/word/2010/wordprocessingInk" xmlns:wne="http://schemas.microsoft.com/office/word/2006/wordml" xmlns:wps="http://schemas.microsoft.com/office/word/2010/wordprocessingShape" mc:Ignorable="w14 w15 w16se w16cid w16 w16cex wp14">
   <w:abstractNum w:abstractNumId="0" w15:restartNumberingAfterBreak="0">
+    <w:nsid w:val="0EAC06D8"/>
+    <w:multiLevelType w:val="hybridMultilevel"/>
+    <w:tmpl w:val="8548C1CA"/>
+    <w:lvl w:ilvl="0" w:tplc="04090001">
+      <w:start w:val="1"/>
+      <w:numFmt w:val="bullet"/>
+      <w:lvlText w:val=""/>
+      <w:lvlJc w:val="left"/>
+      <w:pPr>
+        <w:ind w:left="720" w:hanging="360"/>
+      </w:pPr>
+      <w:rPr>
+        <w:rFonts w:ascii="Symbol" w:hAnsi="Symbol" w:hint="default"/>
+      </w:rPr>
+    </w:lvl>
+    <w:lvl w:ilvl="1" w:tplc="04090003" w:tentative="1">
+      <w:start w:val="1"/>
+      <w:numFmt w:val="bullet"/>
+      <w:lvlText w:val="o"/>
+      <w:lvlJc w:val="left"/>
+      <w:pPr>
+        <w:ind w:left="1440" w:hanging="360"/>
+      </w:pPr>
+      <w:rPr>
+        <w:rFonts w:ascii="Courier New" w:hAnsi="Courier New" w:cs="Courier New" w:hint="default"/>
+      </w:rPr>
+    </w:lvl>
+    <w:lvl w:ilvl="2" w:tplc="04090005" w:tentative="1">
+      <w:start w:val="1"/>
+      <w:numFmt w:val="bullet"/>
+      <w:lvlText w:val=""/>
+      <w:lvlJc w:val="left"/>
+      <w:pPr>
+        <w:ind w:left="2160" w:hanging="360"/>
+      </w:pPr>
+      <w:rPr>
+        <w:rFonts w:ascii="Wingdings" w:hAnsi="Wingdings" w:hint="default"/>
+      </w:rPr>
+    </w:lvl>
+    <w:lvl w:ilvl="3" w:tplc="04090001" w:tentative="1">
+      <w:start w:val="1"/>
+      <w:numFmt w:val="bullet"/>
+      <w:lvlText w:val=""/>
+      <w:lvlJc w:val="left"/>
+      <w:pPr>
+        <w:ind w:left="2880" w:hanging="360"/>
+      </w:pPr>
+      <w:rPr>
+        <w:rFonts w:ascii="Symbol" w:hAnsi="Symbol" w:hint="default"/>
+      </w:rPr>
+    </w:lvl>
+    <w:lvl w:ilvl="4" w:tplc="04090003" w:tentative="1">
+      <w:start w:val="1"/>
+      <w:numFmt w:val="bullet"/>
+      <w:lvlText w:val="o"/>
+      <w:lvlJc w:val="left"/>
+      <w:pPr>
+        <w:ind w:left="3600" w:hanging="360"/>
+      </w:pPr>
+      <w:rPr>
+        <w:rFonts w:ascii="Courier New" w:hAnsi="Courier New" w:cs="Courier New" w:hint="default"/>
+      </w:rPr>
+    </w:lvl>
+    <w:lvl w:ilvl="5" w:tplc="04090005" w:tentative="1">
+      <w:start w:val="1"/>
+      <w:numFmt w:val="bullet"/>
+      <w:lvlText w:val=""/>
+      <w:lvlJc w:val="left"/>
+      <w:pPr>
+        <w:ind w:left="4320" w:hanging="360"/>
+      </w:pPr>
+      <w:rPr>
+        <w:rFonts w:ascii="Wingdings" w:hAnsi="Wingdings" w:hint="default"/>
+      </w:rPr>
+    </w:lvl>
+    <w:lvl w:ilvl="6" w:tplc="04090001" w:tentative="1">
+      <w:start w:val="1"/>
+      <w:numFmt w:val="bullet"/>
+      <w:lvlText w:val=""/>
+      <w:lvlJc w:val="left"/>
+      <w:pPr>
+        <w:ind w:left="5040" w:hanging="360"/>
+      </w:pPr>
+      <w:rPr>
+        <w:rFonts w:ascii="Symbol" w:hAnsi="Symbol" w:hint="default"/>
+      </w:rPr>
+    </w:lvl>
+    <w:lvl w:ilvl="7" w:tplc="04090003" w:tentative="1">
+      <w:start w:val="1"/>
+      <w:numFmt w:val="bullet"/>
+      <w:lvlText w:val="o"/>
+      <w:lvlJc w:val="left"/>
+      <w:pPr>
+        <w:ind w:left="5760" w:hanging="360"/>
+      </w:pPr>
+      <w:rPr>
+        <w:rFonts w:ascii="Courier New" w:hAnsi="Courier New" w:cs="Courier New" w:hint="default"/>
+      </w:rPr>
+    </w:lvl>
+    <w:lvl w:ilvl="8" w:tplc="04090005" w:tentative="1">
+      <w:start w:val="1"/>
+      <w:numFmt w:val="bullet"/>
+      <w:lvlText w:val=""/>
+      <w:lvlJc w:val="left"/>
+      <w:pPr>
+        <w:ind w:left="6480" w:hanging="360"/>
+      </w:pPr>
+      <w:rPr>
+        <w:rFonts w:ascii="Wingdings" w:hAnsi="Wingdings" w:hint="default"/>
+      </w:rPr>
+    </w:lvl>
+  </w:abstractNum>
+  <w:abstractNum w:abstractNumId="1" w15:restartNumberingAfterBreak="0">
+    <w:nsid w:val="14C87D71"/>
+    <w:multiLevelType w:val="hybridMultilevel"/>
+    <w:tmpl w:val="6C00C780"/>
+    <w:lvl w:ilvl="0" w:tplc="04090001">
+      <w:start w:val="1"/>
+      <w:numFmt w:val="bullet"/>
+      <w:lvlText w:val=""/>
+      <w:lvlJc w:val="left"/>
+      <w:pPr>
+        <w:ind w:left="1440" w:hanging="360"/>
+      </w:pPr>
+      <w:rPr>
+        <w:rFonts w:ascii="Symbol" w:hAnsi="Symbol" w:hint="default"/>
+      </w:rPr>
+    </w:lvl>
+    <w:lvl w:ilvl="1" w:tplc="04090003" w:tentative="1">
+      <w:start w:val="1"/>
+      <w:numFmt w:val="bullet"/>
+      <w:lvlText w:val="o"/>
+      <w:lvlJc w:val="left"/>
+      <w:pPr>
+        <w:ind w:left="2160" w:hanging="360"/>
+      </w:pPr>
+      <w:rPr>
+        <w:rFonts w:ascii="Courier New" w:hAnsi="Courier New" w:cs="Courier New" w:hint="default"/>
+      </w:rPr>
+    </w:lvl>
+    <w:lvl w:ilvl="2" w:tplc="04090005" w:tentative="1">
+      <w:start w:val="1"/>
+      <w:numFmt w:val="bullet"/>
+      <w:lvlText w:val=""/>
+      <w:lvlJc w:val="left"/>
+      <w:pPr>
+        <w:ind w:left="2880" w:hanging="360"/>
+      </w:pPr>
+      <w:rPr>
+        <w:rFonts w:ascii="Wingdings" w:hAnsi="Wingdings" w:hint="default"/>
+      </w:rPr>
+    </w:lvl>
+    <w:lvl w:ilvl="3" w:tplc="04090001" w:tentative="1">
+      <w:start w:val="1"/>
+      <w:numFmt w:val="bullet"/>
+      <w:lvlText w:val=""/>
+      <w:lvlJc w:val="left"/>
+      <w:pPr>
+        <w:ind w:left="3600" w:hanging="360"/>
+      </w:pPr>
+      <w:rPr>
+        <w:rFonts w:ascii="Symbol" w:hAnsi="Symbol" w:hint="default"/>
+      </w:rPr>
+    </w:lvl>
+    <w:lvl w:ilvl="4" w:tplc="04090003" w:tentative="1">
+      <w:start w:val="1"/>
+      <w:numFmt w:val="bullet"/>
+      <w:lvlText w:val="o"/>
+      <w:lvlJc w:val="left"/>
+      <w:pPr>
+        <w:ind w:left="4320" w:hanging="360"/>
+      </w:pPr>
+      <w:rPr>
+        <w:rFonts w:ascii="Courier New" w:hAnsi="Courier New" w:cs="Courier New" w:hint="default"/>
+      </w:rPr>
+    </w:lvl>
+    <w:lvl w:ilvl="5" w:tplc="04090005" w:tentative="1">
+      <w:start w:val="1"/>
+      <w:numFmt w:val="bullet"/>
+      <w:lvlText w:val=""/>
+      <w:lvlJc w:val="left"/>
+      <w:pPr>
+        <w:ind w:left="5040" w:hanging="360"/>
+      </w:pPr>
+      <w:rPr>
+        <w:rFonts w:ascii="Wingdings" w:hAnsi="Wingdings" w:hint="default"/>
+      </w:rPr>
+    </w:lvl>
+    <w:lvl w:ilvl="6" w:tplc="04090001" w:tentative="1">
+      <w:start w:val="1"/>
+      <w:numFmt w:val="bullet"/>
+      <w:lvlText w:val=""/>
+      <w:lvlJc w:val="left"/>
+      <w:pPr>
+        <w:ind w:left="5760" w:hanging="360"/>
+      </w:pPr>
+      <w:rPr>
+        <w:rFonts w:ascii="Symbol" w:hAnsi="Symbol" w:hint="default"/>
+      </w:rPr>
+    </w:lvl>
+    <w:lvl w:ilvl="7" w:tplc="04090003" w:tentative="1">
+      <w:start w:val="1"/>
+      <w:numFmt w:val="bullet"/>
+      <w:lvlText w:val="o"/>
+      <w:lvlJc w:val="left"/>
+      <w:pPr>
+        <w:ind w:left="6480" w:hanging="360"/>
+      </w:pPr>
+      <w:rPr>
+        <w:rFonts w:ascii="Courier New" w:hAnsi="Courier New" w:cs="Courier New" w:hint="default"/>
+      </w:rPr>
+    </w:lvl>
+    <w:lvl w:ilvl="8" w:tplc="04090005" w:tentative="1">
+      <w:start w:val="1"/>
+      <w:numFmt w:val="bullet"/>
+      <w:lvlText w:val=""/>
+      <w:lvlJc w:val="left"/>
+      <w:pPr>
+        <w:ind w:left="7200" w:hanging="360"/>
+      </w:pPr>
+      <w:rPr>
+        <w:rFonts w:ascii="Wingdings" w:hAnsi="Wingdings" w:hint="default"/>
+      </w:rPr>
+    </w:lvl>
+  </w:abstractNum>
+  <w:abstractNum w:abstractNumId="2" w15:restartNumberingAfterBreak="0">
     <w:nsid w:val="2CBB35F1"/>
     <w:multiLevelType w:val="hybridMultilevel"/>
     <w:tmpl w:val="11B00788"/>
@@ -1772,7 +3123,93 @@
       </w:pPr>
     </w:lvl>
   </w:abstractNum>
-  <w:abstractNum w:abstractNumId="1" w15:restartNumberingAfterBreak="0">
+  <w:abstractNum w:abstractNumId="3" w15:restartNumberingAfterBreak="0">
+    <w:nsid w:val="62C26D60"/>
+    <w:multiLevelType w:val="hybridMultilevel"/>
+    <w:tmpl w:val="E5E89634"/>
+    <w:lvl w:ilvl="0" w:tplc="0409000F">
+      <w:start w:val="1"/>
+      <w:numFmt w:val="decimal"/>
+      <w:lvlText w:val="%1."/>
+      <w:lvlJc w:val="left"/>
+      <w:pPr>
+        <w:ind w:left="720" w:hanging="360"/>
+      </w:pPr>
+    </w:lvl>
+    <w:lvl w:ilvl="1" w:tplc="04090019" w:tentative="1">
+      <w:start w:val="1"/>
+      <w:numFmt w:val="lowerLetter"/>
+      <w:lvlText w:val="%2."/>
+      <w:lvlJc w:val="left"/>
+      <w:pPr>
+        <w:ind w:left="1440" w:hanging="360"/>
+      </w:pPr>
+    </w:lvl>
+    <w:lvl w:ilvl="2" w:tplc="0409001B" w:tentative="1">
+      <w:start w:val="1"/>
+      <w:numFmt w:val="lowerRoman"/>
+      <w:lvlText w:val="%3."/>
+      <w:lvlJc w:val="right"/>
+      <w:pPr>
+        <w:ind w:left="2160" w:hanging="180"/>
+      </w:pPr>
+    </w:lvl>
+    <w:lvl w:ilvl="3" w:tplc="0409000F" w:tentative="1">
+      <w:start w:val="1"/>
+      <w:numFmt w:val="decimal"/>
+      <w:lvlText w:val="%4."/>
+      <w:lvlJc w:val="left"/>
+      <w:pPr>
+        <w:ind w:left="2880" w:hanging="360"/>
+      </w:pPr>
+    </w:lvl>
+    <w:lvl w:ilvl="4" w:tplc="04090019" w:tentative="1">
+      <w:start w:val="1"/>
+      <w:numFmt w:val="lowerLetter"/>
+      <w:lvlText w:val="%5."/>
+      <w:lvlJc w:val="left"/>
+      <w:pPr>
+        <w:ind w:left="3600" w:hanging="360"/>
+      </w:pPr>
+    </w:lvl>
+    <w:lvl w:ilvl="5" w:tplc="0409001B" w:tentative="1">
+      <w:start w:val="1"/>
+      <w:numFmt w:val="lowerRoman"/>
+      <w:lvlText w:val="%6."/>
+      <w:lvlJc w:val="right"/>
+      <w:pPr>
+        <w:ind w:left="4320" w:hanging="180"/>
+      </w:pPr>
+    </w:lvl>
+    <w:lvl w:ilvl="6" w:tplc="0409000F" w:tentative="1">
+      <w:start w:val="1"/>
+      <w:numFmt w:val="decimal"/>
+      <w:lvlText w:val="%7."/>
+      <w:lvlJc w:val="left"/>
+      <w:pPr>
+        <w:ind w:left="5040" w:hanging="360"/>
+      </w:pPr>
+    </w:lvl>
+    <w:lvl w:ilvl="7" w:tplc="04090019" w:tentative="1">
+      <w:start w:val="1"/>
+      <w:numFmt w:val="lowerLetter"/>
+      <w:lvlText w:val="%8."/>
+      <w:lvlJc w:val="left"/>
+      <w:pPr>
+        <w:ind w:left="5760" w:hanging="360"/>
+      </w:pPr>
+    </w:lvl>
+    <w:lvl w:ilvl="8" w:tplc="0409001B" w:tentative="1">
+      <w:start w:val="1"/>
+      <w:numFmt w:val="lowerRoman"/>
+      <w:lvlText w:val="%9."/>
+      <w:lvlJc w:val="right"/>
+      <w:pPr>
+        <w:ind w:left="6480" w:hanging="180"/>
+      </w:pPr>
+    </w:lvl>
+  </w:abstractNum>
+  <w:abstractNum w:abstractNumId="4" w15:restartNumberingAfterBreak="0">
     <w:nsid w:val="7C103F19"/>
     <w:multiLevelType w:val="hybridMultilevel"/>
     <w:tmpl w:val="8E98D2B2"/>
@@ -1862,9 +3299,18 @@
     </w:lvl>
   </w:abstractNum>
   <w:num w:numId="1">
+    <w:abstractNumId w:val="4"/>
+  </w:num>
+  <w:num w:numId="2">
+    <w:abstractNumId w:val="2"/>
+  </w:num>
+  <w:num w:numId="3">
+    <w:abstractNumId w:val="3"/>
+  </w:num>
+  <w:num w:numId="4">
     <w:abstractNumId w:val="1"/>
   </w:num>
-  <w:num w:numId="2">
+  <w:num w:numId="5">
     <w:abstractNumId w:val="0"/>
   </w:num>
 </w:numbering>
@@ -2708,6 +4154,15 @@
 </file>
 
 <file path=customXml/item1.xml><?xml version="1.0" encoding="utf-8"?>
+<?mso-contentType ?>
+<FormTemplates xmlns="http://schemas.microsoft.com/sharepoint/v3/contenttype/forms">
+  <Display>DocumentLibraryForm</Display>
+  <Edit>DocumentLibraryForm</Edit>
+  <New>DocumentLibraryForm</New>
+</FormTemplates>
+</file>
+
+<file path=customXml/item2.xml><?xml version="1.0" encoding="utf-8"?>
 <ct:contentTypeSchema xmlns:ct="http://schemas.microsoft.com/office/2006/metadata/contentType" xmlns:ma="http://schemas.microsoft.com/office/2006/metadata/properties/metaAttributes" ct:_="" ma:_="" ma:contentTypeName="Document" ma:contentTypeID="0x010100A0F1CA786E108845A71D679038F65EBA" ma:contentTypeVersion="7" ma:contentTypeDescription="Create a new document." ma:contentTypeScope="" ma:versionID="368837ff5c8ea2054b1aaf7bb9fd057c">
   <xsd:schema xmlns:xsd="http://www.w3.org/2001/XMLSchema" xmlns:xs="http://www.w3.org/2001/XMLSchema" xmlns:p="http://schemas.microsoft.com/office/2006/metadata/properties" xmlns:ns3="cff7153c-eaa2-407a-a410-f2047e9c7be4" xmlns:ns4="dcd04a43-8bc8-40a7-8c4c-0b1826d19ae1" targetNamespace="http://schemas.microsoft.com/office/2006/metadata/properties" ma:root="true" ma:fieldsID="f8c39979007bb7905c14a52271bf0095" ns3:_="" ns4:_="">
     <xsd:import namespace="cff7153c-eaa2-407a-a410-f2047e9c7be4"/>
@@ -2892,15 +4347,6 @@
 </ct:contentTypeSchema>
 </file>
 
-<file path=customXml/item2.xml><?xml version="1.0" encoding="utf-8"?>
-<?mso-contentType ?>
-<FormTemplates xmlns="http://schemas.microsoft.com/sharepoint/v3/contenttype/forms">
-  <Display>DocumentLibraryForm</Display>
-  <Edit>DocumentLibraryForm</Edit>
-  <New>DocumentLibraryForm</New>
-</FormTemplates>
-</file>
-
 <file path=customXml/item3.xml><?xml version="1.0" encoding="utf-8"?>
 <p:properties xmlns:p="http://schemas.microsoft.com/office/2006/metadata/properties" xmlns:xsi="http://www.w3.org/2001/XMLSchema-instance" xmlns:pc="http://schemas.microsoft.com/office/infopath/2007/PartnerControls">
   <documentManagement/>
@@ -2908,6 +4354,14 @@
 </file>
 
 <file path=customXml/itemProps1.xml><?xml version="1.0" encoding="utf-8"?>
+<ds:datastoreItem xmlns:ds="http://schemas.openxmlformats.org/officeDocument/2006/customXml" ds:itemID="{17A13D6C-31D8-4833-B97A-CFEABA4386A6}">
+  <ds:schemaRefs>
+    <ds:schemaRef ds:uri="http://schemas.microsoft.com/sharepoint/v3/contenttype/forms"/>
+  </ds:schemaRefs>
+</ds:datastoreItem>
+</file>
+
+<file path=customXml/itemProps2.xml><?xml version="1.0" encoding="utf-8"?>
 <ds:datastoreItem xmlns:ds="http://schemas.openxmlformats.org/officeDocument/2006/customXml" ds:itemID="{9F06C626-A4C4-4321-843B-7867BA162DAF}">
   <ds:schemaRefs>
     <ds:schemaRef ds:uri="http://schemas.microsoft.com/office/2006/metadata/contentType"/>
@@ -2926,14 +4380,6 @@
 </ds:datastoreItem>
 </file>
 
-<file path=customXml/itemProps2.xml><?xml version="1.0" encoding="utf-8"?>
-<ds:datastoreItem xmlns:ds="http://schemas.openxmlformats.org/officeDocument/2006/customXml" ds:itemID="{17A13D6C-31D8-4833-B97A-CFEABA4386A6}">
-  <ds:schemaRefs>
-    <ds:schemaRef ds:uri="http://schemas.microsoft.com/sharepoint/v3/contenttype/forms"/>
-  </ds:schemaRefs>
-</ds:datastoreItem>
-</file>
-
 <file path=customXml/itemProps3.xml><?xml version="1.0" encoding="utf-8"?>
 <ds:datastoreItem xmlns:ds="http://schemas.openxmlformats.org/officeDocument/2006/customXml" ds:itemID="{973AFF43-8A80-493E-AECF-B1941F53F597}">
   <ds:schemaRefs>

</xml_diff>